<commit_message>
The aviation resume and its PDF file is final. Today I sent it for flypersian.
</commit_message>
<xml_diff>
--- a/My Resume/رزومه هواپیمایی.docx
+++ b/My Resume/رزومه هواپیمایی.docx
@@ -1,11 +1,21 @@
 
 <file path=word/document.xml><?xml version="1.0" encoding="utf-8"?>
-<w:document xmlns:wpc="http://schemas.microsoft.com/office/word/2010/wordprocessingCanvas" xmlns:cx="http://schemas.microsoft.com/office/drawing/2014/chartex" xmlns:cx1="http://schemas.microsoft.com/office/drawing/2015/9/8/chartex" xmlns:cx2="http://schemas.microsoft.com/office/drawing/2015/10/21/chartex" xmlns:cx3="http://schemas.microsoft.com/office/drawing/2016/5/9/chartex" xmlns:cx4="http://schemas.microsoft.com/office/drawing/2016/5/10/chartex" xmlns:cx5="http://schemas.microsoft.com/office/drawing/2016/5/11/chartex" xmlns:cx6="http://schemas.microsoft.com/office/drawing/2016/5/12/chartex" xmlns:cx7="http://schemas.microsoft.com/office/drawing/2016/5/13/chartex" xmlns:cx8="http://schemas.microsoft.com/office/drawing/2016/5/14/chartex" xmlns:mc="http://schemas.openxmlformats.org/markup-compatibility/2006" xmlns:aink="http://schemas.microsoft.com/office/drawing/2016/ink" xmlns:am3d="http://schemas.microsoft.com/office/drawing/2017/model3d" xmlns:o="urn:schemas-microsoft-com:office:office" xmlns:oel="http://schemas.microsoft.com/office/2019/extlst" xmlns:r="http://schemas.openxmlformats.org/officeDocument/2006/relationships" xmlns:m="http://schemas.openxmlformats.org/officeDocument/2006/math" xmlns:v="urn:schemas-microsoft-com:vml" xmlns:wp14="http://schemas.microsoft.com/office/word/2010/wordprocessingDrawing" xmlns:wp="http://schemas.openxmlformats.org/drawingml/2006/wordprocessingDrawing" xmlns:w10="urn:schemas-microsoft-com:office:word" xmlns:w="http://schemas.openxmlformats.org/wordprocessingml/2006/main" xmlns:w14="http://schemas.microsoft.com/office/word/2010/wordml" xmlns:w15="http://schemas.microsoft.com/office/word/2012/wordml" xmlns:w16cex="http://schemas.microsoft.com/office/word/2018/wordml/cex" xmlns:w16cid="http://schemas.microsoft.com/office/word/2016/wordml/cid" xmlns:w16="http://schemas.microsoft.com/office/word/2018/wordml" xmlns:w16du="http://schemas.microsoft.com/office/word/2023/wordml/word16du" xmlns:w16sdtdh="http://schemas.microsoft.com/office/word/2020/wordml/sdtdatahash" xmlns:w16se="http://schemas.microsoft.com/office/word/2015/wordml/symex" xmlns:wpg="http://schemas.microsoft.com/office/word/2010/wordprocessingGroup" xmlns:wpi="http://schemas.microsoft.com/office/word/2010/wordprocessingInk" xmlns:wne="http://schemas.microsoft.com/office/word/2006/wordml" xmlns:wps="http://schemas.microsoft.com/office/word/2010/wordprocessingShape" mc:Ignorable="w14 w15 w16se w16cid w16 w16cex w16sdtdh w16du wp14">
+<w:document xmlns:wpc="http://schemas.microsoft.com/office/word/2010/wordprocessingCanvas" xmlns:cx="http://schemas.microsoft.com/office/drawing/2014/chartex" xmlns:cx1="http://schemas.microsoft.com/office/drawing/2015/9/8/chartex" xmlns:cx2="http://schemas.microsoft.com/office/drawing/2015/10/21/chartex" xmlns:cx3="http://schemas.microsoft.com/office/drawing/2016/5/9/chartex" xmlns:cx4="http://schemas.microsoft.com/office/drawing/2016/5/10/chartex" xmlns:cx5="http://schemas.microsoft.com/office/drawing/2016/5/11/chartex" xmlns:cx6="http://schemas.microsoft.com/office/drawing/2016/5/12/chartex" xmlns:cx7="http://schemas.microsoft.com/office/drawing/2016/5/13/chartex" xmlns:cx8="http://schemas.microsoft.com/office/drawing/2016/5/14/chartex" xmlns:mc="http://schemas.openxmlformats.org/markup-compatibility/2006" xmlns:aink="http://schemas.microsoft.com/office/drawing/2016/ink" xmlns:am3d="http://schemas.microsoft.com/office/drawing/2017/model3d" xmlns:o="urn:schemas-microsoft-com:office:office" xmlns:oel="http://schemas.microsoft.com/office/2019/extlst" xmlns:r="http://schemas.openxmlformats.org/officeDocument/2006/relationships" xmlns:m="http://schemas.openxmlformats.org/officeDocument/2006/math" xmlns:v="urn:schemas-microsoft-com:vml" xmlns:wp14="http://schemas.microsoft.com/office/word/2010/wordprocessingDrawing" xmlns:wp="http://schemas.openxmlformats.org/drawingml/2006/wordprocessingDrawing" xmlns:w10="urn:schemas-microsoft-com:office:word" xmlns:w="http://schemas.openxmlformats.org/wordprocessingml/2006/main" xmlns:w14="http://schemas.microsoft.com/office/word/2010/wordml" xmlns:w15="http://schemas.microsoft.com/office/word/2012/wordml" xmlns:w16cex="http://schemas.microsoft.com/office/word/2018/wordml/cex" xmlns:w16cid="http://schemas.microsoft.com/office/word/2016/wordml/cid" xmlns:w16="http://schemas.microsoft.com/office/word/2018/wordml" xmlns:w16du="http://schemas.microsoft.com/office/word/2023/wordml/word16du" xmlns:w16sdtdh="http://schemas.microsoft.com/office/word/2020/wordml/sdtdatahash" xmlns:w16se="http://schemas.microsoft.com/office/word/2015/wordml/symex" xmlns:wpg="http://schemas.microsoft.com/office/word/2010/wordprocessingGroup" xmlns:wpi="http://schemas.microsoft.com/office/word/2010/wordprocessingInk" xmlns:wne="http://schemas.microsoft.com/office/word/2006/wordml" xmlns:wps="http://schemas.microsoft.com/office/word/2010/wordprocessingShape" mc:Ignorable="w14 w15 w16se w16cid w16 w16cex w16sdtdh wp14">
   <w:body>
     <w:p>
       <w:pPr>
         <w:bidi/>
         <w:jc w:val="center"/>
+        <w:rPr>
+          <w:rFonts w:cs="B Zar"/>
+          <w:b/>
+          <w:sz w:val="62"/>
+          <w:szCs w:val="62"/>
+          <w:rtl/>
+          <w:lang w:bidi="fa-IR"/>
+        </w:rPr>
+      </w:pPr>
+      <w:r>
         <w:rPr>
           <w:rFonts w:cs="B Zar" w:hint="cs"/>
           <w:b/>
@@ -14,16 +24,6 @@
           <w:rtl/>
           <w:lang w:bidi="fa-IR"/>
         </w:rPr>
-      </w:pPr>
-      <w:r>
-        <w:rPr>
-          <w:rFonts w:cs="B Zar" w:hint="cs"/>
-          <w:b/>
-          <w:sz w:val="62"/>
-          <w:szCs w:val="62"/>
-          <w:rtl/>
-          <w:lang w:bidi="fa-IR"/>
-        </w:rPr>
         <w:t>امیر علیزاده</w:t>
       </w:r>
     </w:p>
@@ -42,9 +42,9 @@
           <w:noProof/>
         </w:rPr>
         <w:drawing>
-          <wp:inline distT="0" distB="0" distL="0" distR="0" wp14:anchorId="320586E5" wp14:editId="413B9E25">
-            <wp:extent cx="1669774" cy="2282669"/>
-            <wp:effectExtent l="0" t="0" r="6985" b="3810"/>
+          <wp:inline distT="0" distB="0" distL="0" distR="0" wp14:anchorId="320586E5" wp14:editId="1CF20F04">
+            <wp:extent cx="1536065" cy="2099882"/>
+            <wp:effectExtent l="0" t="0" r="6985" b="0"/>
             <wp:docPr id="1026443821" name="Picture 3"/>
             <wp:cNvGraphicFramePr>
               <a:graphicFrameLocks xmlns:a="http://schemas.openxmlformats.org/drawingml/2006/main" noChangeAspect="1"/>
@@ -71,7 +71,7 @@
                   <pic:spPr>
                     <a:xfrm>
                       <a:off x="0" y="0"/>
-                      <a:ext cx="1680155" cy="2296861"/>
+                      <a:ext cx="1549040" cy="2117619"/>
                     </a:xfrm>
                     <a:prstGeom prst="rect">
                       <a:avLst/>
@@ -235,7 +235,39 @@
           <w:szCs w:val="24"/>
           <w:rtl/>
         </w:rPr>
-        <w:t>داراي کارت پايان خدمت</w:t>
+        <w:t>دارا</w:t>
+      </w:r>
+      <w:r>
+        <w:rPr>
+          <w:sz w:val="24"/>
+          <w:szCs w:val="24"/>
+          <w:rtl/>
+        </w:rPr>
+        <w:t>ی</w:t>
+      </w:r>
+      <w:r>
+        <w:rPr>
+          <w:sz w:val="24"/>
+          <w:szCs w:val="24"/>
+          <w:rtl/>
+        </w:rPr>
+        <w:t xml:space="preserve"> کارت پا</w:t>
+      </w:r>
+      <w:r>
+        <w:rPr>
+          <w:sz w:val="24"/>
+          <w:szCs w:val="24"/>
+          <w:rtl/>
+        </w:rPr>
+        <w:t>ی</w:t>
+      </w:r>
+      <w:r>
+        <w:rPr>
+          <w:sz w:val="24"/>
+          <w:szCs w:val="24"/>
+          <w:rtl/>
+        </w:rPr>
+        <w:t>ان خدمت</w:t>
       </w:r>
     </w:p>
     <w:p>
@@ -281,7 +313,16 @@
           <w:szCs w:val="24"/>
           <w:rtl/>
         </w:rPr>
-        <w:t>تلفن : 09127667717</w:t>
+        <w:t xml:space="preserve">تلفن : </w:t>
+      </w:r>
+      <w:r>
+        <w:rPr>
+          <w:rFonts w:hint="cs"/>
+          <w:sz w:val="24"/>
+          <w:szCs w:val="24"/>
+          <w:rtl/>
+        </w:rPr>
+        <w:t>09212633143</w:t>
       </w:r>
     </w:p>
     <w:p>
@@ -324,7 +365,23 @@
           <w:szCs w:val="24"/>
           <w:rtl/>
         </w:rPr>
-        <w:t>آدرس : کرج – گوهردشت – بلوار موذن – شهرک بهداري – فجر 5 – پلاک 24 – واحد 2</w:t>
+        <w:t>آدرس : کرج – گوهردشت – بلوار موذن – شهرک بهدار</w:t>
+      </w:r>
+      <w:r>
+        <w:rPr>
+          <w:sz w:val="24"/>
+          <w:szCs w:val="24"/>
+          <w:rtl/>
+        </w:rPr>
+        <w:t>ی</w:t>
+      </w:r>
+      <w:r>
+        <w:rPr>
+          <w:sz w:val="24"/>
+          <w:szCs w:val="24"/>
+          <w:rtl/>
+        </w:rPr>
+        <w:t xml:space="preserve"> – فجر 5 – پلاک 24 – واحد 2</w:t>
       </w:r>
     </w:p>
     <w:p>
@@ -376,7 +433,6 @@
         <w:rPr>
           <w:b/>
           <w:u w:val="single"/>
-          <w:rtl/>
         </w:rPr>
       </w:pPr>
     </w:p>
@@ -396,6 +452,7 @@
         <w:rPr>
           <w:b/>
           <w:u w:val="single"/>
+          <w:rtl/>
         </w:rPr>
       </w:pPr>
     </w:p>
@@ -405,7 +462,6 @@
         <w:rPr>
           <w:b/>
           <w:u w:val="single"/>
-          <w:rtl/>
         </w:rPr>
       </w:pPr>
     </w:p>
@@ -421,23 +477,92 @@
     <w:p>
       <w:pPr>
         <w:bidi/>
+        <w:rPr>
+          <w:b/>
+          <w:u w:val="single"/>
+          <w:rtl/>
+        </w:rPr>
+      </w:pPr>
+    </w:p>
+    <w:p>
+      <w:pPr>
+        <w:bidi/>
+        <w:rPr>
+          <w:b/>
+          <w:u w:val="single"/>
+        </w:rPr>
+      </w:pPr>
+    </w:p>
+    <w:p>
+      <w:pPr>
+        <w:bidi/>
         <w:ind w:left="-18"/>
         <w:rPr>
           <w:b/>
-          <w:sz w:val="24"/>
-          <w:szCs w:val="24"/>
+          <w:sz w:val="26"/>
+          <w:szCs w:val="26"/>
           <w:u w:val="single"/>
         </w:rPr>
       </w:pPr>
       <w:r>
         <w:rPr>
           <w:b/>
-          <w:sz w:val="24"/>
-          <w:szCs w:val="24"/>
+          <w:sz w:val="26"/>
+          <w:szCs w:val="26"/>
           <w:u w:val="single"/>
           <w:rtl/>
         </w:rPr>
-        <w:t>مدارک تحصيلي و تخصصي</w:t>
+        <w:t>مدارک تحص</w:t>
+      </w:r>
+      <w:r>
+        <w:rPr>
+          <w:b/>
+          <w:sz w:val="26"/>
+          <w:szCs w:val="26"/>
+          <w:u w:val="single"/>
+          <w:rtl/>
+        </w:rPr>
+        <w:t>ی</w:t>
+      </w:r>
+      <w:r>
+        <w:rPr>
+          <w:b/>
+          <w:sz w:val="26"/>
+          <w:szCs w:val="26"/>
+          <w:u w:val="single"/>
+          <w:rtl/>
+        </w:rPr>
+        <w:t>ل</w:t>
+      </w:r>
+      <w:r>
+        <w:rPr>
+          <w:b/>
+          <w:sz w:val="26"/>
+          <w:szCs w:val="26"/>
+          <w:u w:val="single"/>
+          <w:rtl/>
+        </w:rPr>
+        <w:t>ی</w:t>
+      </w:r>
+      <w:r>
+        <w:rPr>
+          <w:b/>
+          <w:sz w:val="26"/>
+          <w:szCs w:val="26"/>
+          <w:u w:val="single"/>
+          <w:rtl/>
+        </w:rPr>
+        <w:t xml:space="preserve"> و تخصص</w:t>
+      </w:r>
+      <w:r>
+        <w:rPr>
+          <w:b/>
+          <w:sz w:val="26"/>
+          <w:szCs w:val="26"/>
+          <w:u w:val="single"/>
+          <w:rtl/>
+        </w:rPr>
+        <w:t>ی</w:t>
       </w:r>
     </w:p>
     <w:p>
@@ -468,7 +593,115 @@
           <w:szCs w:val="24"/>
           <w:rtl/>
         </w:rPr>
-        <w:t>دانشکده صنعت هواپيمايي کشوري – کارداني الکترونيک هواپيما</w:t>
+        <w:t>دانشکده صنعت هواپ</w:t>
+      </w:r>
+      <w:r>
+        <w:rPr>
+          <w:color w:val="000000"/>
+          <w:sz w:val="24"/>
+          <w:szCs w:val="24"/>
+          <w:rtl/>
+        </w:rPr>
+        <w:t>ی</w:t>
+      </w:r>
+      <w:r>
+        <w:rPr>
+          <w:color w:val="000000"/>
+          <w:sz w:val="24"/>
+          <w:szCs w:val="24"/>
+          <w:rtl/>
+        </w:rPr>
+        <w:t>ما</w:t>
+      </w:r>
+      <w:r>
+        <w:rPr>
+          <w:color w:val="000000"/>
+          <w:sz w:val="24"/>
+          <w:szCs w:val="24"/>
+          <w:rtl/>
+        </w:rPr>
+        <w:t>یی</w:t>
+      </w:r>
+      <w:r>
+        <w:rPr>
+          <w:color w:val="000000"/>
+          <w:sz w:val="24"/>
+          <w:szCs w:val="24"/>
+          <w:rtl/>
+        </w:rPr>
+        <w:t xml:space="preserve"> کشور</w:t>
+      </w:r>
+      <w:r>
+        <w:rPr>
+          <w:color w:val="000000"/>
+          <w:sz w:val="24"/>
+          <w:szCs w:val="24"/>
+          <w:rtl/>
+        </w:rPr>
+        <w:t>ی</w:t>
+      </w:r>
+      <w:r>
+        <w:rPr>
+          <w:color w:val="000000"/>
+          <w:sz w:val="24"/>
+          <w:szCs w:val="24"/>
+          <w:rtl/>
+        </w:rPr>
+        <w:t xml:space="preserve"> – کاردان</w:t>
+      </w:r>
+      <w:r>
+        <w:rPr>
+          <w:color w:val="000000"/>
+          <w:sz w:val="24"/>
+          <w:szCs w:val="24"/>
+          <w:rtl/>
+        </w:rPr>
+        <w:t>ی</w:t>
+      </w:r>
+      <w:r>
+        <w:rPr>
+          <w:color w:val="000000"/>
+          <w:sz w:val="24"/>
+          <w:szCs w:val="24"/>
+          <w:rtl/>
+        </w:rPr>
+        <w:t xml:space="preserve"> الکترون</w:t>
+      </w:r>
+      <w:r>
+        <w:rPr>
+          <w:color w:val="000000"/>
+          <w:sz w:val="24"/>
+          <w:szCs w:val="24"/>
+          <w:rtl/>
+        </w:rPr>
+        <w:t>ی</w:t>
+      </w:r>
+      <w:r>
+        <w:rPr>
+          <w:color w:val="000000"/>
+          <w:sz w:val="24"/>
+          <w:szCs w:val="24"/>
+          <w:rtl/>
+        </w:rPr>
+        <w:t>ک هواپ</w:t>
+      </w:r>
+      <w:r>
+        <w:rPr>
+          <w:color w:val="000000"/>
+          <w:sz w:val="24"/>
+          <w:szCs w:val="24"/>
+          <w:rtl/>
+        </w:rPr>
+        <w:t>ی</w:t>
+      </w:r>
+      <w:r>
+        <w:rPr>
+          <w:color w:val="000000"/>
+          <w:sz w:val="24"/>
+          <w:szCs w:val="24"/>
+          <w:rtl/>
+        </w:rPr>
+        <w:t>ما</w:t>
       </w:r>
     </w:p>
     <w:p>
@@ -516,7 +749,43 @@
           <w:szCs w:val="24"/>
           <w:rtl/>
         </w:rPr>
-        <w:t xml:space="preserve">زاد واحد تهران جنوب – مهندسي برق الکترونيک </w:t>
+        <w:t>زاد واحد تهران جنوب – مهندس</w:t>
+      </w:r>
+      <w:r>
+        <w:rPr>
+          <w:color w:val="000000"/>
+          <w:sz w:val="24"/>
+          <w:szCs w:val="24"/>
+          <w:rtl/>
+        </w:rPr>
+        <w:t>ی</w:t>
+      </w:r>
+      <w:r>
+        <w:rPr>
+          <w:color w:val="000000"/>
+          <w:sz w:val="24"/>
+          <w:szCs w:val="24"/>
+          <w:rtl/>
+        </w:rPr>
+        <w:t xml:space="preserve"> برق الکترون</w:t>
+      </w:r>
+      <w:r>
+        <w:rPr>
+          <w:color w:val="000000"/>
+          <w:sz w:val="24"/>
+          <w:szCs w:val="24"/>
+          <w:rtl/>
+        </w:rPr>
+        <w:t>ی</w:t>
+      </w:r>
+      <w:r>
+        <w:rPr>
+          <w:color w:val="000000"/>
+          <w:sz w:val="24"/>
+          <w:szCs w:val="24"/>
+          <w:rtl/>
+        </w:rPr>
+        <w:t xml:space="preserve">ک </w:t>
       </w:r>
     </w:p>
     <w:p>
@@ -558,7 +827,61 @@
           <w:szCs w:val="24"/>
           <w:rtl/>
         </w:rPr>
-        <w:t>الکتريک و الکترونيک  هلي کوپتر</w:t>
+        <w:t>الکتر</w:t>
+      </w:r>
+      <w:r>
+        <w:rPr>
+          <w:color w:val="000000"/>
+          <w:sz w:val="24"/>
+          <w:szCs w:val="24"/>
+          <w:rtl/>
+        </w:rPr>
+        <w:t>ی</w:t>
+      </w:r>
+      <w:r>
+        <w:rPr>
+          <w:color w:val="000000"/>
+          <w:sz w:val="24"/>
+          <w:szCs w:val="24"/>
+          <w:rtl/>
+        </w:rPr>
+        <w:t>ک و الکترون</w:t>
+      </w:r>
+      <w:r>
+        <w:rPr>
+          <w:color w:val="000000"/>
+          <w:sz w:val="24"/>
+          <w:szCs w:val="24"/>
+          <w:rtl/>
+        </w:rPr>
+        <w:t>ی</w:t>
+      </w:r>
+      <w:r>
+        <w:rPr>
+          <w:color w:val="000000"/>
+          <w:sz w:val="24"/>
+          <w:szCs w:val="24"/>
+          <w:rtl/>
+        </w:rPr>
+        <w:t>ک  هل</w:t>
+      </w:r>
+      <w:r>
+        <w:rPr>
+          <w:color w:val="000000"/>
+          <w:sz w:val="24"/>
+          <w:szCs w:val="24"/>
+          <w:rtl/>
+        </w:rPr>
+        <w:t>ی</w:t>
+      </w:r>
+      <w:r>
+        <w:rPr>
+          <w:color w:val="000000"/>
+          <w:sz w:val="24"/>
+          <w:szCs w:val="24"/>
+          <w:rtl/>
+        </w:rPr>
+        <w:t xml:space="preserve"> کوپتر</w:t>
       </w:r>
       <w:r>
         <w:rPr>
@@ -599,7 +922,61 @@
           <w:szCs w:val="24"/>
           <w:rtl/>
         </w:rPr>
-        <w:t>دوره سيستم هاي نشاندهنده هلي کوپتر</w:t>
+        <w:t>دوره س</w:t>
+      </w:r>
+      <w:r>
+        <w:rPr>
+          <w:color w:val="000000"/>
+          <w:sz w:val="24"/>
+          <w:szCs w:val="24"/>
+          <w:rtl/>
+        </w:rPr>
+        <w:t>ی</w:t>
+      </w:r>
+      <w:r>
+        <w:rPr>
+          <w:color w:val="000000"/>
+          <w:sz w:val="24"/>
+          <w:szCs w:val="24"/>
+          <w:rtl/>
+        </w:rPr>
+        <w:t>ستم ها</w:t>
+      </w:r>
+      <w:r>
+        <w:rPr>
+          <w:color w:val="000000"/>
+          <w:sz w:val="24"/>
+          <w:szCs w:val="24"/>
+          <w:rtl/>
+        </w:rPr>
+        <w:t>ی</w:t>
+      </w:r>
+      <w:r>
+        <w:rPr>
+          <w:color w:val="000000"/>
+          <w:sz w:val="24"/>
+          <w:szCs w:val="24"/>
+          <w:rtl/>
+        </w:rPr>
+        <w:t xml:space="preserve"> نشاندهنده هل</w:t>
+      </w:r>
+      <w:r>
+        <w:rPr>
+          <w:color w:val="000000"/>
+          <w:sz w:val="24"/>
+          <w:szCs w:val="24"/>
+          <w:rtl/>
+        </w:rPr>
+        <w:t>ی</w:t>
+      </w:r>
+      <w:r>
+        <w:rPr>
+          <w:color w:val="000000"/>
+          <w:sz w:val="24"/>
+          <w:szCs w:val="24"/>
+          <w:rtl/>
+        </w:rPr>
+        <w:t xml:space="preserve"> کوپتر</w:t>
       </w:r>
     </w:p>
     <w:p>
@@ -817,7 +1194,43 @@
           <w:szCs w:val="24"/>
           <w:rtl/>
         </w:rPr>
-        <w:t xml:space="preserve">زبان انگليسي – مکالمه و نگارش </w:t>
+        <w:t>زبان انگل</w:t>
+      </w:r>
+      <w:r>
+        <w:rPr>
+          <w:color w:val="000000"/>
+          <w:sz w:val="24"/>
+          <w:szCs w:val="24"/>
+          <w:rtl/>
+        </w:rPr>
+        <w:t>ی</w:t>
+      </w:r>
+      <w:r>
+        <w:rPr>
+          <w:color w:val="000000"/>
+          <w:sz w:val="24"/>
+          <w:szCs w:val="24"/>
+          <w:rtl/>
+        </w:rPr>
+        <w:t>س</w:t>
+      </w:r>
+      <w:r>
+        <w:rPr>
+          <w:color w:val="000000"/>
+          <w:sz w:val="24"/>
+          <w:szCs w:val="24"/>
+          <w:rtl/>
+        </w:rPr>
+        <w:t>ی</w:t>
+      </w:r>
+      <w:r>
+        <w:rPr>
+          <w:color w:val="000000"/>
+          <w:sz w:val="24"/>
+          <w:szCs w:val="24"/>
+          <w:rtl/>
+        </w:rPr>
+        <w:t xml:space="preserve"> – مکالمه و نگارش </w:t>
       </w:r>
     </w:p>
     <w:p>
@@ -834,7 +1247,7 @@
           <w:szCs w:val="24"/>
         </w:rPr>
         <w:pict w14:anchorId="18BDA2CB">
-          <v:rect id="_x0000_i1037" style="width:0;height:1.5pt" o:hralign="center" o:hrstd="t" o:hr="t" fillcolor="#a0a0a0" stroked="f"/>
+          <v:rect id="_x0000_i1025" style="width:0;height:1.5pt" o:hralign="center" o:hrstd="t" o:hr="t" fillcolor="#a0a0a0" stroked="f"/>
         </w:pict>
       </w:r>
     </w:p>
@@ -843,20 +1256,40 @@
         <w:bidi/>
         <w:rPr>
           <w:b/>
-          <w:sz w:val="24"/>
-          <w:szCs w:val="24"/>
+          <w:sz w:val="26"/>
+          <w:szCs w:val="26"/>
           <w:u w:val="single"/>
         </w:rPr>
       </w:pPr>
       <w:r>
         <w:rPr>
           <w:b/>
-          <w:sz w:val="24"/>
-          <w:szCs w:val="24"/>
+          <w:sz w:val="26"/>
+          <w:szCs w:val="26"/>
           <w:u w:val="single"/>
           <w:rtl/>
         </w:rPr>
-        <w:t xml:space="preserve">سوابق کاري </w:t>
+        <w:t>سوابق کار</w:t>
+      </w:r>
+      <w:r>
+        <w:rPr>
+          <w:b/>
+          <w:sz w:val="26"/>
+          <w:szCs w:val="26"/>
+          <w:u w:val="single"/>
+          <w:rtl/>
+        </w:rPr>
+        <w:t>ی</w:t>
+      </w:r>
+      <w:r>
+        <w:rPr>
+          <w:b/>
+          <w:sz w:val="26"/>
+          <w:szCs w:val="26"/>
+          <w:u w:val="single"/>
+          <w:rtl/>
+        </w:rPr>
+        <w:t xml:space="preserve"> </w:t>
       </w:r>
     </w:p>
     <w:p>
@@ -887,7 +1320,61 @@
           <w:szCs w:val="24"/>
           <w:rtl/>
         </w:rPr>
-        <w:t>شرکت پنها – کارگاه اينسترومنت (آلات دقيق هلي کوپتر) 1386 – 1393</w:t>
+        <w:t>شرکت پنها – کارگاه ا</w:t>
+      </w:r>
+      <w:r>
+        <w:rPr>
+          <w:color w:val="000000"/>
+          <w:sz w:val="24"/>
+          <w:szCs w:val="24"/>
+          <w:rtl/>
+        </w:rPr>
+        <w:t>ی</w:t>
+      </w:r>
+      <w:r>
+        <w:rPr>
+          <w:color w:val="000000"/>
+          <w:sz w:val="24"/>
+          <w:szCs w:val="24"/>
+          <w:rtl/>
+        </w:rPr>
+        <w:t>نسترومنت (آلات دق</w:t>
+      </w:r>
+      <w:r>
+        <w:rPr>
+          <w:color w:val="000000"/>
+          <w:sz w:val="24"/>
+          <w:szCs w:val="24"/>
+          <w:rtl/>
+        </w:rPr>
+        <w:t>ی</w:t>
+      </w:r>
+      <w:r>
+        <w:rPr>
+          <w:color w:val="000000"/>
+          <w:sz w:val="24"/>
+          <w:szCs w:val="24"/>
+          <w:rtl/>
+        </w:rPr>
+        <w:t>ق هل</w:t>
+      </w:r>
+      <w:r>
+        <w:rPr>
+          <w:color w:val="000000"/>
+          <w:sz w:val="24"/>
+          <w:szCs w:val="24"/>
+          <w:rtl/>
+        </w:rPr>
+        <w:t>ی</w:t>
+      </w:r>
+      <w:r>
+        <w:rPr>
+          <w:color w:val="000000"/>
+          <w:sz w:val="24"/>
+          <w:szCs w:val="24"/>
+          <w:rtl/>
+        </w:rPr>
+        <w:t xml:space="preserve"> کوپتر) 1386 – 1393</w:t>
       </w:r>
     </w:p>
     <w:p>
@@ -918,7 +1405,61 @@
           <w:szCs w:val="24"/>
           <w:rtl/>
         </w:rPr>
-        <w:t>شرکت پنها – مهندسي الکتروايونيک 1393 – 1399</w:t>
+        <w:t>شرکت پنها – مهندس</w:t>
+      </w:r>
+      <w:r>
+        <w:rPr>
+          <w:color w:val="000000"/>
+          <w:sz w:val="24"/>
+          <w:szCs w:val="24"/>
+          <w:rtl/>
+        </w:rPr>
+        <w:t>ی</w:t>
+      </w:r>
+      <w:r>
+        <w:rPr>
+          <w:color w:val="000000"/>
+          <w:sz w:val="24"/>
+          <w:szCs w:val="24"/>
+          <w:rtl/>
+        </w:rPr>
+        <w:t xml:space="preserve"> الکتروا</w:t>
+      </w:r>
+      <w:r>
+        <w:rPr>
+          <w:color w:val="000000"/>
+          <w:sz w:val="24"/>
+          <w:szCs w:val="24"/>
+          <w:rtl/>
+        </w:rPr>
+        <w:t>ی</w:t>
+      </w:r>
+      <w:r>
+        <w:rPr>
+          <w:color w:val="000000"/>
+          <w:sz w:val="24"/>
+          <w:szCs w:val="24"/>
+          <w:rtl/>
+        </w:rPr>
+        <w:t>ون</w:t>
+      </w:r>
+      <w:r>
+        <w:rPr>
+          <w:color w:val="000000"/>
+          <w:sz w:val="24"/>
+          <w:szCs w:val="24"/>
+          <w:rtl/>
+        </w:rPr>
+        <w:t>ی</w:t>
+      </w:r>
+      <w:r>
+        <w:rPr>
+          <w:color w:val="000000"/>
+          <w:sz w:val="24"/>
+          <w:szCs w:val="24"/>
+          <w:rtl/>
+        </w:rPr>
+        <w:t>ک 1393 – 1399</w:t>
       </w:r>
     </w:p>
     <w:p>
@@ -949,7 +1490,61 @@
           <w:szCs w:val="24"/>
           <w:rtl/>
         </w:rPr>
-        <w:t>شرکت آگرالکترونيک – کارشناس کنترل کيفيت 1399 – 140</w:t>
+        <w:t>شرکت آگرالکترون</w:t>
+      </w:r>
+      <w:r>
+        <w:rPr>
+          <w:color w:val="000000"/>
+          <w:sz w:val="24"/>
+          <w:szCs w:val="24"/>
+          <w:rtl/>
+        </w:rPr>
+        <w:t>ی</w:t>
+      </w:r>
+      <w:r>
+        <w:rPr>
+          <w:color w:val="000000"/>
+          <w:sz w:val="24"/>
+          <w:szCs w:val="24"/>
+          <w:rtl/>
+        </w:rPr>
+        <w:t>ک – کارشناس کنترل ک</w:t>
+      </w:r>
+      <w:r>
+        <w:rPr>
+          <w:color w:val="000000"/>
+          <w:sz w:val="24"/>
+          <w:szCs w:val="24"/>
+          <w:rtl/>
+        </w:rPr>
+        <w:t>ی</w:t>
+      </w:r>
+      <w:r>
+        <w:rPr>
+          <w:color w:val="000000"/>
+          <w:sz w:val="24"/>
+          <w:szCs w:val="24"/>
+          <w:rtl/>
+        </w:rPr>
+        <w:t>ف</w:t>
+      </w:r>
+      <w:r>
+        <w:rPr>
+          <w:color w:val="000000"/>
+          <w:sz w:val="24"/>
+          <w:szCs w:val="24"/>
+          <w:rtl/>
+        </w:rPr>
+        <w:t>ی</w:t>
+      </w:r>
+      <w:r>
+        <w:rPr>
+          <w:color w:val="000000"/>
+          <w:sz w:val="24"/>
+          <w:szCs w:val="24"/>
+          <w:rtl/>
+        </w:rPr>
+        <w:t>ت 1399 – 140</w:t>
       </w:r>
       <w:r>
         <w:rPr>
@@ -989,7 +1584,79 @@
           <w:szCs w:val="24"/>
           <w:rtl/>
         </w:rPr>
-        <w:t>شرکت آذين الکتروايده – مهندسي تحقيق و توسعه 140</w:t>
+        <w:t>شرکت آذ</w:t>
+      </w:r>
+      <w:r>
+        <w:rPr>
+          <w:color w:val="000000"/>
+          <w:sz w:val="24"/>
+          <w:szCs w:val="24"/>
+          <w:rtl/>
+        </w:rPr>
+        <w:t>ی</w:t>
+      </w:r>
+      <w:r>
+        <w:rPr>
+          <w:color w:val="000000"/>
+          <w:sz w:val="24"/>
+          <w:szCs w:val="24"/>
+          <w:rtl/>
+        </w:rPr>
+        <w:t>ن الکتروا</w:t>
+      </w:r>
+      <w:r>
+        <w:rPr>
+          <w:color w:val="000000"/>
+          <w:sz w:val="24"/>
+          <w:szCs w:val="24"/>
+          <w:rtl/>
+        </w:rPr>
+        <w:t>ی</w:t>
+      </w:r>
+      <w:r>
+        <w:rPr>
+          <w:color w:val="000000"/>
+          <w:sz w:val="24"/>
+          <w:szCs w:val="24"/>
+          <w:rtl/>
+        </w:rPr>
+        <w:t>ده – مهندس</w:t>
+      </w:r>
+      <w:r>
+        <w:rPr>
+          <w:color w:val="000000"/>
+          <w:sz w:val="24"/>
+          <w:szCs w:val="24"/>
+          <w:rtl/>
+        </w:rPr>
+        <w:t>ی</w:t>
+      </w:r>
+      <w:r>
+        <w:rPr>
+          <w:color w:val="000000"/>
+          <w:sz w:val="24"/>
+          <w:szCs w:val="24"/>
+          <w:rtl/>
+        </w:rPr>
+        <w:t xml:space="preserve"> تحق</w:t>
+      </w:r>
+      <w:r>
+        <w:rPr>
+          <w:color w:val="000000"/>
+          <w:sz w:val="24"/>
+          <w:szCs w:val="24"/>
+          <w:rtl/>
+        </w:rPr>
+        <w:t>ی</w:t>
+      </w:r>
+      <w:r>
+        <w:rPr>
+          <w:color w:val="000000"/>
+          <w:sz w:val="24"/>
+          <w:szCs w:val="24"/>
+          <w:rtl/>
+        </w:rPr>
+        <w:t>ق و توسعه 140</w:t>
       </w:r>
       <w:r>
         <w:rPr>
@@ -1035,7 +1702,7 @@
           <w:szCs w:val="24"/>
         </w:rPr>
         <w:pict w14:anchorId="7DC7F303">
-          <v:rect id="_x0000_i1038" style="width:0;height:1.5pt" o:hralign="center" o:hrstd="t" o:hr="t" fillcolor="#a0a0a0" stroked="f"/>
+          <v:rect id="_x0000_i1026" style="width:0;height:1.5pt" o:hralign="center" o:hrstd="t" o:hr="t" fillcolor="#a0a0a0" stroked="f"/>
         </w:pict>
       </w:r>
     </w:p>
@@ -1044,16 +1711,16 @@
         <w:bidi/>
         <w:rPr>
           <w:b/>
-          <w:sz w:val="24"/>
-          <w:szCs w:val="24"/>
+          <w:sz w:val="26"/>
+          <w:szCs w:val="26"/>
           <w:u w:val="single"/>
         </w:rPr>
       </w:pPr>
       <w:r>
         <w:rPr>
           <w:b/>
-          <w:sz w:val="24"/>
-          <w:szCs w:val="24"/>
+          <w:sz w:val="26"/>
+          <w:szCs w:val="26"/>
           <w:u w:val="single"/>
           <w:rtl/>
         </w:rPr>
@@ -1121,7 +1788,27 @@
           <w:szCs w:val="24"/>
           <w:rtl/>
         </w:rPr>
-        <w:t xml:space="preserve">تعمیر انواع نشان دهند های الکترونیکی و جایرویی </w:t>
+        <w:t>تعمیر انواع نشان دهند</w:t>
+      </w:r>
+      <w:r>
+        <w:rPr>
+          <w:rFonts w:hint="cs"/>
+          <w:color w:val="000000"/>
+          <w:sz w:val="24"/>
+          <w:szCs w:val="24"/>
+          <w:rtl/>
+        </w:rPr>
+        <w:t>ه</w:t>
+      </w:r>
+      <w:r>
+        <w:rPr>
+          <w:rFonts w:hint="cs"/>
+          <w:color w:val="000000"/>
+          <w:sz w:val="24"/>
+          <w:szCs w:val="24"/>
+          <w:rtl/>
+        </w:rPr>
+        <w:t xml:space="preserve"> های الکترونیکی و جایرویی </w:t>
       </w:r>
     </w:p>
     <w:p>
@@ -1241,7 +1928,25 @@
           <w:szCs w:val="24"/>
           <w:rtl/>
         </w:rPr>
-        <w:t xml:space="preserve"> – پيشرفته</w:t>
+        <w:t xml:space="preserve"> – پ</w:t>
+      </w:r>
+      <w:r>
+        <w:rPr>
+          <w:color w:val="000000"/>
+          <w:sz w:val="24"/>
+          <w:szCs w:val="24"/>
+          <w:rtl/>
+        </w:rPr>
+        <w:t>ی</w:t>
+      </w:r>
+      <w:r>
+        <w:rPr>
+          <w:color w:val="000000"/>
+          <w:sz w:val="24"/>
+          <w:szCs w:val="24"/>
+          <w:rtl/>
+        </w:rPr>
+        <w:t>شرفته</w:t>
       </w:r>
     </w:p>
     <w:p>
@@ -1272,7 +1977,43 @@
           <w:szCs w:val="24"/>
           <w:rtl/>
         </w:rPr>
-        <w:t xml:space="preserve">برنامه نويسي </w:t>
+        <w:t>برنامه نو</w:t>
+      </w:r>
+      <w:r>
+        <w:rPr>
+          <w:color w:val="000000"/>
+          <w:sz w:val="24"/>
+          <w:szCs w:val="24"/>
+          <w:rtl/>
+        </w:rPr>
+        <w:t>ی</w:t>
+      </w:r>
+      <w:r>
+        <w:rPr>
+          <w:color w:val="000000"/>
+          <w:sz w:val="24"/>
+          <w:szCs w:val="24"/>
+          <w:rtl/>
+        </w:rPr>
+        <w:t>س</w:t>
+      </w:r>
+      <w:r>
+        <w:rPr>
+          <w:color w:val="000000"/>
+          <w:sz w:val="24"/>
+          <w:szCs w:val="24"/>
+          <w:rtl/>
+        </w:rPr>
+        <w:t>ی</w:t>
+      </w:r>
+      <w:r>
+        <w:rPr>
+          <w:color w:val="000000"/>
+          <w:sz w:val="24"/>
+          <w:szCs w:val="24"/>
+          <w:rtl/>
+        </w:rPr>
+        <w:t xml:space="preserve"> </w:t>
       </w:r>
       <w:r>
         <w:rPr>
@@ -1355,7 +2096,8 @@
           <w:between w:val="nil"/>
         </w:pBdr>
         <w:bidi/>
-        <w:spacing w:after="0"/>
+        <w:spacing w:after="0" w:line="240" w:lineRule="auto"/>
+        <w:ind w:left="714" w:hanging="357"/>
         <w:rPr>
           <w:color w:val="000000"/>
           <w:sz w:val="24"/>
@@ -1403,20 +2145,94 @@
           <w:between w:val="nil"/>
         </w:pBdr>
         <w:bidi/>
-        <w:rPr>
-          <w:color w:val="000000"/>
-          <w:sz w:val="24"/>
-          <w:szCs w:val="24"/>
-        </w:rPr>
-      </w:pPr>
-      <w:r>
-        <w:rPr>
-          <w:color w:val="000000"/>
-          <w:sz w:val="24"/>
-          <w:szCs w:val="24"/>
-          <w:rtl/>
-        </w:rPr>
-        <w:t xml:space="preserve">برنامه نويسي ميکروکنترلرهاي </w:t>
+        <w:spacing w:line="240" w:lineRule="auto"/>
+        <w:ind w:left="714" w:hanging="357"/>
+        <w:rPr>
+          <w:color w:val="000000"/>
+          <w:sz w:val="24"/>
+          <w:szCs w:val="24"/>
+        </w:rPr>
+      </w:pPr>
+      <w:r>
+        <w:rPr>
+          <w:color w:val="000000"/>
+          <w:sz w:val="24"/>
+          <w:szCs w:val="24"/>
+          <w:rtl/>
+        </w:rPr>
+        <w:t>برنامه نو</w:t>
+      </w:r>
+      <w:r>
+        <w:rPr>
+          <w:color w:val="000000"/>
+          <w:sz w:val="24"/>
+          <w:szCs w:val="24"/>
+          <w:rtl/>
+        </w:rPr>
+        <w:t>ی</w:t>
+      </w:r>
+      <w:r>
+        <w:rPr>
+          <w:color w:val="000000"/>
+          <w:sz w:val="24"/>
+          <w:szCs w:val="24"/>
+          <w:rtl/>
+        </w:rPr>
+        <w:t>س</w:t>
+      </w:r>
+      <w:r>
+        <w:rPr>
+          <w:color w:val="000000"/>
+          <w:sz w:val="24"/>
+          <w:szCs w:val="24"/>
+          <w:rtl/>
+        </w:rPr>
+        <w:t>ی</w:t>
+      </w:r>
+      <w:r>
+        <w:rPr>
+          <w:color w:val="000000"/>
+          <w:sz w:val="24"/>
+          <w:szCs w:val="24"/>
+          <w:rtl/>
+        </w:rPr>
+        <w:t xml:space="preserve"> م</w:t>
+      </w:r>
+      <w:r>
+        <w:rPr>
+          <w:color w:val="000000"/>
+          <w:sz w:val="24"/>
+          <w:szCs w:val="24"/>
+          <w:rtl/>
+        </w:rPr>
+        <w:t>ی</w:t>
+      </w:r>
+      <w:r>
+        <w:rPr>
+          <w:color w:val="000000"/>
+          <w:sz w:val="24"/>
+          <w:szCs w:val="24"/>
+          <w:rtl/>
+        </w:rPr>
+        <w:t>کروکنترلرها</w:t>
+      </w:r>
+      <w:r>
+        <w:rPr>
+          <w:color w:val="000000"/>
+          <w:sz w:val="24"/>
+          <w:szCs w:val="24"/>
+          <w:rtl/>
+        </w:rPr>
+        <w:t>ی</w:t>
+      </w:r>
+      <w:r>
+        <w:rPr>
+          <w:color w:val="000000"/>
+          <w:sz w:val="24"/>
+          <w:szCs w:val="24"/>
+          <w:rtl/>
+        </w:rPr>
+        <w:t xml:space="preserve"> </w:t>
       </w:r>
       <w:r>
         <w:rPr>
@@ -1429,6 +2245,11 @@
     </w:p>
     <w:p>
       <w:pPr>
+        <w:pStyle w:val="ListParagraph"/>
+        <w:numPr>
+          <w:ilvl w:val="0"/>
+          <w:numId w:val="1"/>
+        </w:numPr>
         <w:pBdr>
           <w:top w:val="nil"/>
           <w:left w:val="nil"/>
@@ -1437,25 +2258,33 @@
           <w:between w:val="nil"/>
         </w:pBdr>
         <w:bidi/>
-        <w:ind w:left="720"/>
-        <w:rPr>
-          <w:b/>
-          <w:sz w:val="24"/>
-          <w:szCs w:val="24"/>
-          <w:u w:val="single"/>
-          <w:rtl/>
-        </w:rPr>
-        <w:sectPr>
-          <w:type w:val="continuous"/>
-          <w:pgSz w:w="12240" w:h="15840"/>
-          <w:pgMar w:top="1440" w:right="1260" w:bottom="1440" w:left="630" w:header="720" w:footer="720" w:gutter="0"/>
-          <w:pgNumType w:start="1"/>
-          <w:cols w:num="2" w:space="702" w:equalWidth="0">
-            <w:col w:w="3024" w:space="702"/>
-            <w:col w:w="6624"/>
-          </w:cols>
-        </w:sectPr>
-      </w:pPr>
+        <w:spacing w:after="0" w:line="240" w:lineRule="auto"/>
+        <w:rPr>
+          <w:color w:val="000000"/>
+          <w:sz w:val="24"/>
+          <w:szCs w:val="24"/>
+        </w:rPr>
+      </w:pPr>
+      <w:r>
+        <w:rPr>
+          <w:rFonts w:hint="cs"/>
+          <w:color w:val="000000"/>
+          <w:sz w:val="24"/>
+          <w:szCs w:val="24"/>
+          <w:rtl/>
+          <w:lang w:bidi="fa-IR"/>
+        </w:rPr>
+        <w:t xml:space="preserve">تسلط روی نرم افزار </w:t>
+      </w:r>
+      <w:r>
+        <w:rPr>
+          <w:color w:val="000000"/>
+          <w:sz w:val="24"/>
+          <w:szCs w:val="24"/>
+          <w:lang w:bidi="fa-IR"/>
+        </w:rPr>
+        <w:t>Office</w:t>
+      </w:r>
     </w:p>
     <w:p>
       <w:pPr>
@@ -1474,7 +2303,18 @@
           <w:u w:val="single"/>
         </w:rPr>
       </w:pPr>
-      <w:r>
+    </w:p>
+    <w:p>
+      <w:pPr>
+        <w:pBdr>
+          <w:top w:val="nil"/>
+          <w:left w:val="nil"/>
+          <w:bottom w:val="nil"/>
+          <w:right w:val="nil"/>
+          <w:between w:val="nil"/>
+        </w:pBdr>
+        <w:bidi/>
+        <w:ind w:left="720"/>
         <w:rPr>
           <w:b/>
           <w:sz w:val="24"/>
@@ -1482,8 +2322,85 @@
           <w:u w:val="single"/>
           <w:rtl/>
         </w:rPr>
+        <w:sectPr>
+          <w:type w:val="continuous"/>
+          <w:pgSz w:w="12240" w:h="15840"/>
+          <w:pgMar w:top="1440" w:right="1260" w:bottom="851" w:left="630" w:header="720" w:footer="720" w:gutter="0"/>
+          <w:pgNumType w:start="1"/>
+          <w:cols w:num="2" w:space="702" w:equalWidth="0">
+            <w:col w:w="3024" w:space="702"/>
+            <w:col w:w="6624"/>
+          </w:cols>
+        </w:sectPr>
+      </w:pPr>
+    </w:p>
+    <w:p>
+      <w:pPr>
+        <w:pBdr>
+          <w:top w:val="nil"/>
+          <w:left w:val="nil"/>
+          <w:bottom w:val="nil"/>
+          <w:right w:val="nil"/>
+          <w:between w:val="nil"/>
+        </w:pBdr>
+        <w:bidi/>
+        <w:rPr>
+          <w:b/>
+          <w:sz w:val="28"/>
+          <w:szCs w:val="28"/>
+          <w:u w:val="single"/>
+        </w:rPr>
+      </w:pPr>
+      <w:r>
+        <w:rPr>
+          <w:b/>
+          <w:sz w:val="28"/>
+          <w:szCs w:val="28"/>
+          <w:u w:val="single"/>
+          <w:rtl/>
+        </w:rPr>
         <w:lastRenderedPageBreak/>
-        <w:t>برخي فعاليت ها و پروژه ها</w:t>
+        <w:t>برخ</w:t>
+      </w:r>
+      <w:r>
+        <w:rPr>
+          <w:b/>
+          <w:sz w:val="28"/>
+          <w:szCs w:val="28"/>
+          <w:u w:val="single"/>
+          <w:rtl/>
+        </w:rPr>
+        <w:t>ی</w:t>
+      </w:r>
+      <w:r>
+        <w:rPr>
+          <w:b/>
+          <w:sz w:val="28"/>
+          <w:szCs w:val="28"/>
+          <w:u w:val="single"/>
+          <w:rtl/>
+        </w:rPr>
+        <w:t xml:space="preserve"> فعال</w:t>
+      </w:r>
+      <w:r>
+        <w:rPr>
+          <w:b/>
+          <w:sz w:val="28"/>
+          <w:szCs w:val="28"/>
+          <w:u w:val="single"/>
+          <w:rtl/>
+        </w:rPr>
+        <w:t>ی</w:t>
+      </w:r>
+      <w:r>
+        <w:rPr>
+          <w:b/>
+          <w:sz w:val="28"/>
+          <w:szCs w:val="28"/>
+          <w:u w:val="single"/>
+          <w:rtl/>
+        </w:rPr>
+        <w:t>ت ها و پروژه ها</w:t>
       </w:r>
     </w:p>
     <w:p>
@@ -1503,52 +2420,177 @@
         <w:spacing w:after="0"/>
         <w:rPr>
           <w:color w:val="000000"/>
-          <w:sz w:val="24"/>
-          <w:szCs w:val="24"/>
-        </w:rPr>
-      </w:pPr>
-      <w:r>
-        <w:rPr>
-          <w:color w:val="000000"/>
-          <w:sz w:val="24"/>
-          <w:szCs w:val="24"/>
-          <w:rtl/>
-        </w:rPr>
-        <w:t xml:space="preserve">طراحي </w:t>
-      </w:r>
-      <w:r>
-        <w:rPr>
-          <w:color w:val="000000"/>
-          <w:sz w:val="24"/>
-          <w:szCs w:val="24"/>
+          <w:sz w:val="28"/>
+          <w:szCs w:val="28"/>
+        </w:rPr>
+      </w:pPr>
+      <w:r>
+        <w:rPr>
+          <w:color w:val="000000"/>
+          <w:sz w:val="28"/>
+          <w:szCs w:val="28"/>
+          <w:rtl/>
+        </w:rPr>
+        <w:t>طراح</w:t>
+      </w:r>
+      <w:r>
+        <w:rPr>
+          <w:color w:val="000000"/>
+          <w:sz w:val="28"/>
+          <w:szCs w:val="28"/>
+          <w:rtl/>
+        </w:rPr>
+        <w:t>ی</w:t>
+      </w:r>
+      <w:r>
+        <w:rPr>
+          <w:color w:val="000000"/>
+          <w:sz w:val="28"/>
+          <w:szCs w:val="28"/>
+          <w:rtl/>
+        </w:rPr>
+        <w:t xml:space="preserve"> </w:t>
+      </w:r>
+      <w:r>
+        <w:rPr>
+          <w:color w:val="000000"/>
+          <w:sz w:val="28"/>
+          <w:szCs w:val="28"/>
         </w:rPr>
         <w:t>wiring</w:t>
       </w:r>
       <w:r>
         <w:rPr>
           <w:color w:val="000000"/>
-          <w:sz w:val="24"/>
-          <w:szCs w:val="24"/>
-          <w:rtl/>
-        </w:rPr>
-        <w:t xml:space="preserve"> و نصب و کاليبراسيون </w:t>
-      </w:r>
-      <w:r>
-        <w:rPr>
-          <w:color w:val="000000"/>
-          <w:sz w:val="24"/>
-          <w:szCs w:val="24"/>
+          <w:sz w:val="28"/>
+          <w:szCs w:val="28"/>
+          <w:rtl/>
+        </w:rPr>
+        <w:t xml:space="preserve"> و نصب و کال</w:t>
+      </w:r>
+      <w:r>
+        <w:rPr>
+          <w:color w:val="000000"/>
+          <w:sz w:val="28"/>
+          <w:szCs w:val="28"/>
+          <w:rtl/>
+        </w:rPr>
+        <w:t>ی</w:t>
+      </w:r>
+      <w:r>
+        <w:rPr>
+          <w:color w:val="000000"/>
+          <w:sz w:val="28"/>
+          <w:szCs w:val="28"/>
+          <w:rtl/>
+        </w:rPr>
+        <w:t>براس</w:t>
+      </w:r>
+      <w:r>
+        <w:rPr>
+          <w:color w:val="000000"/>
+          <w:sz w:val="28"/>
+          <w:szCs w:val="28"/>
+          <w:rtl/>
+        </w:rPr>
+        <w:t>ی</w:t>
+      </w:r>
+      <w:r>
+        <w:rPr>
+          <w:color w:val="000000"/>
+          <w:sz w:val="28"/>
+          <w:szCs w:val="28"/>
+          <w:rtl/>
+        </w:rPr>
+        <w:t>ون</w:t>
+      </w:r>
+      <w:r>
+        <w:rPr>
+          <w:color w:val="000000"/>
+          <w:sz w:val="28"/>
+          <w:szCs w:val="28"/>
+        </w:rPr>
+        <w:t xml:space="preserve"> </w:t>
+      </w:r>
+      <w:r>
+        <w:rPr>
+          <w:color w:val="000000"/>
+          <w:sz w:val="28"/>
+          <w:szCs w:val="28"/>
+          <w:rtl/>
+        </w:rPr>
+        <w:t xml:space="preserve"> </w:t>
+      </w:r>
+      <w:r>
+        <w:rPr>
+          <w:color w:val="000000"/>
+          <w:sz w:val="28"/>
+          <w:szCs w:val="28"/>
         </w:rPr>
         <w:t>CVR/FDR</w:t>
       </w:r>
       <w:r>
         <w:rPr>
           <w:color w:val="000000"/>
-          <w:sz w:val="24"/>
-          <w:szCs w:val="24"/>
-          <w:rtl/>
-        </w:rPr>
-        <w:t xml:space="preserve"> ( جعبه سياه ) روي هلي کوپتر 214</w:t>
+          <w:sz w:val="28"/>
+          <w:szCs w:val="28"/>
+          <w:rtl/>
+        </w:rPr>
+        <w:t xml:space="preserve"> رو</w:t>
+      </w:r>
+      <w:r>
+        <w:rPr>
+          <w:color w:val="000000"/>
+          <w:sz w:val="28"/>
+          <w:szCs w:val="28"/>
+          <w:rtl/>
+        </w:rPr>
+        <w:t>ی</w:t>
+      </w:r>
+      <w:r>
+        <w:rPr>
+          <w:color w:val="000000"/>
+          <w:sz w:val="28"/>
+          <w:szCs w:val="28"/>
+          <w:rtl/>
+        </w:rPr>
+        <w:t xml:space="preserve"> هل</w:t>
+      </w:r>
+      <w:r>
+        <w:rPr>
+          <w:color w:val="000000"/>
+          <w:sz w:val="28"/>
+          <w:szCs w:val="28"/>
+          <w:rtl/>
+        </w:rPr>
+        <w:t>ی</w:t>
+      </w:r>
+      <w:r>
+        <w:rPr>
+          <w:color w:val="000000"/>
+          <w:sz w:val="28"/>
+          <w:szCs w:val="28"/>
+          <w:rtl/>
+        </w:rPr>
+        <w:t xml:space="preserve"> کوپتر</w:t>
+      </w:r>
+      <w:r>
+        <w:rPr>
+          <w:rFonts w:hint="cs"/>
+          <w:color w:val="000000"/>
+          <w:sz w:val="28"/>
+          <w:szCs w:val="28"/>
+          <w:rtl/>
+        </w:rPr>
+        <w:t xml:space="preserve"> </w:t>
+      </w:r>
+      <w:r>
+        <w:rPr>
+          <w:color w:val="000000"/>
+          <w:sz w:val="28"/>
+          <w:szCs w:val="28"/>
+        </w:rPr>
+        <w:t>Bell 214</w:t>
       </w:r>
     </w:p>
     <w:p>
@@ -1568,59 +2610,167 @@
         <w:spacing w:after="0"/>
         <w:rPr>
           <w:color w:val="000000"/>
-          <w:sz w:val="24"/>
-          <w:szCs w:val="24"/>
-        </w:rPr>
-      </w:pPr>
-      <w:r>
-        <w:rPr>
-          <w:color w:val="000000"/>
-          <w:sz w:val="24"/>
-          <w:szCs w:val="24"/>
-          <w:rtl/>
-        </w:rPr>
-        <w:t xml:space="preserve">طراحي </w:t>
-      </w:r>
-      <w:r>
-        <w:rPr>
-          <w:color w:val="000000"/>
-          <w:sz w:val="24"/>
-          <w:szCs w:val="24"/>
+          <w:sz w:val="28"/>
+          <w:szCs w:val="28"/>
+        </w:rPr>
+      </w:pPr>
+      <w:r>
+        <w:rPr>
+          <w:color w:val="000000"/>
+          <w:sz w:val="28"/>
+          <w:szCs w:val="28"/>
+          <w:rtl/>
+        </w:rPr>
+        <w:t>طراح</w:t>
+      </w:r>
+      <w:r>
+        <w:rPr>
+          <w:color w:val="000000"/>
+          <w:sz w:val="28"/>
+          <w:szCs w:val="28"/>
+          <w:rtl/>
+        </w:rPr>
+        <w:t>ی</w:t>
+      </w:r>
+      <w:r>
+        <w:rPr>
+          <w:color w:val="000000"/>
+          <w:sz w:val="28"/>
+          <w:szCs w:val="28"/>
+          <w:rtl/>
+        </w:rPr>
+        <w:t xml:space="preserve"> </w:t>
+      </w:r>
+      <w:r>
+        <w:rPr>
+          <w:color w:val="000000"/>
+          <w:sz w:val="28"/>
+          <w:szCs w:val="28"/>
         </w:rPr>
         <w:t>wiring</w:t>
       </w:r>
       <w:r>
         <w:rPr>
           <w:color w:val="000000"/>
-          <w:sz w:val="24"/>
-          <w:szCs w:val="24"/>
-          <w:rtl/>
-        </w:rPr>
-        <w:t xml:space="preserve"> و نصب و کاليبراسيون  </w:t>
-      </w:r>
-      <w:r>
-        <w:rPr>
-          <w:color w:val="000000"/>
-          <w:sz w:val="24"/>
-          <w:szCs w:val="24"/>
+          <w:sz w:val="28"/>
+          <w:szCs w:val="28"/>
+          <w:rtl/>
+        </w:rPr>
+        <w:t xml:space="preserve"> و نصب و کال</w:t>
+      </w:r>
+      <w:r>
+        <w:rPr>
+          <w:color w:val="000000"/>
+          <w:sz w:val="28"/>
+          <w:szCs w:val="28"/>
+          <w:rtl/>
+        </w:rPr>
+        <w:t>ی</w:t>
+      </w:r>
+      <w:r>
+        <w:rPr>
+          <w:color w:val="000000"/>
+          <w:sz w:val="28"/>
+          <w:szCs w:val="28"/>
+          <w:rtl/>
+        </w:rPr>
+        <w:t>براس</w:t>
+      </w:r>
+      <w:r>
+        <w:rPr>
+          <w:color w:val="000000"/>
+          <w:sz w:val="28"/>
+          <w:szCs w:val="28"/>
+          <w:rtl/>
+        </w:rPr>
+        <w:t>ی</w:t>
+      </w:r>
+      <w:r>
+        <w:rPr>
+          <w:color w:val="000000"/>
+          <w:sz w:val="28"/>
+          <w:szCs w:val="28"/>
+          <w:rtl/>
+        </w:rPr>
+        <w:t xml:space="preserve">ون  </w:t>
+      </w:r>
+      <w:r>
+        <w:rPr>
+          <w:color w:val="000000"/>
+          <w:sz w:val="28"/>
+          <w:szCs w:val="28"/>
         </w:rPr>
         <w:t>CVR/FDR</w:t>
       </w:r>
       <w:r>
         <w:rPr>
           <w:color w:val="000000"/>
-          <w:sz w:val="24"/>
-          <w:szCs w:val="24"/>
-          <w:rtl/>
-        </w:rPr>
-        <w:t xml:space="preserve"> روي هواپيماي </w:t>
+          <w:sz w:val="28"/>
+          <w:szCs w:val="28"/>
+          <w:rtl/>
+        </w:rPr>
+        <w:t xml:space="preserve"> رو</w:t>
+      </w:r>
+      <w:r>
+        <w:rPr>
+          <w:color w:val="000000"/>
+          <w:sz w:val="28"/>
+          <w:szCs w:val="28"/>
+          <w:rtl/>
+        </w:rPr>
+        <w:t>ی</w:t>
+      </w:r>
+      <w:r>
+        <w:rPr>
+          <w:color w:val="000000"/>
+          <w:sz w:val="28"/>
+          <w:szCs w:val="28"/>
+          <w:rtl/>
+        </w:rPr>
+        <w:t xml:space="preserve"> هواپ</w:t>
+      </w:r>
+      <w:r>
+        <w:rPr>
+          <w:color w:val="000000"/>
+          <w:sz w:val="28"/>
+          <w:szCs w:val="28"/>
+          <w:rtl/>
+        </w:rPr>
+        <w:t>ی</w:t>
+      </w:r>
+      <w:r>
+        <w:rPr>
+          <w:color w:val="000000"/>
+          <w:sz w:val="28"/>
+          <w:szCs w:val="28"/>
+          <w:rtl/>
+        </w:rPr>
+        <w:t>ما</w:t>
+      </w:r>
+      <w:r>
+        <w:rPr>
+          <w:color w:val="000000"/>
+          <w:sz w:val="28"/>
+          <w:szCs w:val="28"/>
+          <w:rtl/>
+        </w:rPr>
+        <w:t>ی</w:t>
+      </w:r>
+      <w:r>
+        <w:rPr>
+          <w:color w:val="000000"/>
+          <w:sz w:val="28"/>
+          <w:szCs w:val="28"/>
+          <w:rtl/>
+        </w:rPr>
+        <w:t xml:space="preserve"> </w:t>
       </w:r>
       <w:r>
         <w:rPr>
           <w:rFonts w:hint="cs"/>
           <w:color w:val="000000"/>
-          <w:sz w:val="24"/>
-          <w:szCs w:val="24"/>
+          <w:sz w:val="28"/>
+          <w:szCs w:val="28"/>
           <w:rtl/>
           <w:lang w:bidi="fa-IR"/>
         </w:rPr>
@@ -1644,32 +2794,50 @@
         <w:spacing w:after="0"/>
         <w:rPr>
           <w:color w:val="000000"/>
-          <w:sz w:val="24"/>
-          <w:szCs w:val="24"/>
-        </w:rPr>
-      </w:pPr>
-      <w:r>
-        <w:rPr>
-          <w:color w:val="000000"/>
-          <w:sz w:val="24"/>
-          <w:szCs w:val="24"/>
-          <w:rtl/>
-        </w:rPr>
-        <w:t xml:space="preserve">طراحي برد و ساخت تستر </w:t>
-      </w:r>
-      <w:r>
-        <w:rPr>
-          <w:color w:val="000000"/>
-          <w:sz w:val="24"/>
-          <w:szCs w:val="24"/>
+          <w:sz w:val="28"/>
+          <w:szCs w:val="28"/>
+        </w:rPr>
+      </w:pPr>
+      <w:r>
+        <w:rPr>
+          <w:color w:val="000000"/>
+          <w:sz w:val="28"/>
+          <w:szCs w:val="28"/>
+          <w:rtl/>
+        </w:rPr>
+        <w:t>طراح</w:t>
+      </w:r>
+      <w:r>
+        <w:rPr>
+          <w:color w:val="000000"/>
+          <w:sz w:val="28"/>
+          <w:szCs w:val="28"/>
+          <w:rtl/>
+        </w:rPr>
+        <w:t>ی</w:t>
+      </w:r>
+      <w:r>
+        <w:rPr>
+          <w:color w:val="000000"/>
+          <w:sz w:val="28"/>
+          <w:szCs w:val="28"/>
+          <w:rtl/>
+        </w:rPr>
+        <w:t xml:space="preserve"> و ساخت تستر </w:t>
+      </w:r>
+      <w:r>
+        <w:rPr>
+          <w:color w:val="000000"/>
+          <w:sz w:val="28"/>
+          <w:szCs w:val="28"/>
         </w:rPr>
         <w:t>CVR/FDR</w:t>
       </w:r>
       <w:r>
         <w:rPr>
           <w:color w:val="000000"/>
-          <w:sz w:val="24"/>
-          <w:szCs w:val="24"/>
+          <w:sz w:val="28"/>
+          <w:szCs w:val="28"/>
           <w:rtl/>
         </w:rPr>
         <w:t xml:space="preserve"> </w:t>
@@ -1692,16 +2860,16 @@
         <w:spacing w:after="0"/>
         <w:rPr>
           <w:color w:val="000000"/>
-          <w:sz w:val="24"/>
-          <w:szCs w:val="24"/>
+          <w:sz w:val="28"/>
+          <w:szCs w:val="28"/>
         </w:rPr>
       </w:pPr>
       <w:r>
         <w:rPr>
           <w:rFonts w:hint="cs"/>
           <w:color w:val="000000"/>
-          <w:sz w:val="24"/>
-          <w:szCs w:val="24"/>
+          <w:sz w:val="28"/>
+          <w:szCs w:val="28"/>
           <w:rtl/>
           <w:lang w:bidi="fa-IR"/>
         </w:rPr>
@@ -1710,8 +2878,8 @@
       <w:r>
         <w:rPr>
           <w:color w:val="000000"/>
-          <w:sz w:val="24"/>
-          <w:szCs w:val="24"/>
+          <w:sz w:val="28"/>
+          <w:szCs w:val="28"/>
           <w:lang w:bidi="fa-IR"/>
         </w:rPr>
         <w:t>CVR/FDR</w:t>
@@ -1720,8 +2888,8 @@
         <w:rPr>
           <w:rFonts w:hint="cs"/>
           <w:color w:val="000000"/>
-          <w:sz w:val="24"/>
-          <w:szCs w:val="24"/>
+          <w:sz w:val="28"/>
+          <w:szCs w:val="28"/>
           <w:rtl/>
           <w:lang w:bidi="fa-IR"/>
         </w:rPr>
@@ -1745,18 +2913,101 @@
         <w:spacing w:after="0"/>
         <w:rPr>
           <w:color w:val="000000"/>
-          <w:sz w:val="24"/>
-          <w:szCs w:val="24"/>
-        </w:rPr>
-      </w:pPr>
-      <w:r>
-        <w:rPr>
-          <w:color w:val="000000"/>
-          <w:sz w:val="24"/>
-          <w:szCs w:val="24"/>
-          <w:rtl/>
-        </w:rPr>
-        <w:t xml:space="preserve">طراحي برد و برنامه نويسي ساعت ديجيتال هواپيما </w:t>
+          <w:sz w:val="28"/>
+          <w:szCs w:val="28"/>
+        </w:rPr>
+      </w:pPr>
+      <w:r>
+        <w:rPr>
+          <w:rFonts w:hint="cs"/>
+          <w:color w:val="000000"/>
+          <w:sz w:val="28"/>
+          <w:szCs w:val="28"/>
+          <w:rtl/>
+        </w:rPr>
+        <w:t>مهندسی معکوس</w:t>
+      </w:r>
+      <w:r>
+        <w:rPr>
+          <w:color w:val="000000"/>
+          <w:sz w:val="28"/>
+          <w:szCs w:val="28"/>
+          <w:rtl/>
+        </w:rPr>
+        <w:t xml:space="preserve"> ساعت د</w:t>
+      </w:r>
+      <w:r>
+        <w:rPr>
+          <w:color w:val="000000"/>
+          <w:sz w:val="28"/>
+          <w:szCs w:val="28"/>
+          <w:rtl/>
+        </w:rPr>
+        <w:t>ی</w:t>
+      </w:r>
+      <w:r>
+        <w:rPr>
+          <w:color w:val="000000"/>
+          <w:sz w:val="28"/>
+          <w:szCs w:val="28"/>
+          <w:rtl/>
+        </w:rPr>
+        <w:t>ج</w:t>
+      </w:r>
+      <w:r>
+        <w:rPr>
+          <w:color w:val="000000"/>
+          <w:sz w:val="28"/>
+          <w:szCs w:val="28"/>
+          <w:rtl/>
+        </w:rPr>
+        <w:t>ی</w:t>
+      </w:r>
+      <w:r>
+        <w:rPr>
+          <w:color w:val="000000"/>
+          <w:sz w:val="28"/>
+          <w:szCs w:val="28"/>
+          <w:rtl/>
+        </w:rPr>
+        <w:t>تال هواپ</w:t>
+      </w:r>
+      <w:r>
+        <w:rPr>
+          <w:color w:val="000000"/>
+          <w:sz w:val="28"/>
+          <w:szCs w:val="28"/>
+          <w:rtl/>
+        </w:rPr>
+        <w:t>ی</w:t>
+      </w:r>
+      <w:r>
+        <w:rPr>
+          <w:color w:val="000000"/>
+          <w:sz w:val="28"/>
+          <w:szCs w:val="28"/>
+          <w:rtl/>
+        </w:rPr>
+        <w:t xml:space="preserve">ما </w:t>
+      </w:r>
+      <w:r>
+        <w:rPr>
+          <w:color w:val="000000"/>
+          <w:sz w:val="28"/>
+          <w:szCs w:val="28"/>
+        </w:rPr>
+        <w:t>M800</w:t>
+      </w:r>
+      <w:r>
+        <w:rPr>
+          <w:rFonts w:hint="cs"/>
+          <w:color w:val="000000"/>
+          <w:sz w:val="28"/>
+          <w:szCs w:val="28"/>
+          <w:rtl/>
+          <w:lang w:bidi="fa-IR"/>
+        </w:rPr>
+        <w:t xml:space="preserve"> </w:t>
       </w:r>
     </w:p>
     <w:p>
@@ -1776,58 +3027,237 @@
         <w:spacing w:after="0"/>
         <w:rPr>
           <w:color w:val="000000"/>
-          <w:sz w:val="24"/>
-          <w:szCs w:val="24"/>
-        </w:rPr>
-      </w:pPr>
-      <w:r>
-        <w:rPr>
-          <w:color w:val="000000"/>
-          <w:sz w:val="24"/>
-          <w:szCs w:val="24"/>
-          <w:rtl/>
-        </w:rPr>
-        <w:t xml:space="preserve">طراحي </w:t>
-      </w:r>
-      <w:r>
-        <w:rPr>
-          <w:color w:val="000000"/>
-          <w:sz w:val="24"/>
-          <w:szCs w:val="24"/>
+          <w:sz w:val="28"/>
+          <w:szCs w:val="28"/>
+        </w:rPr>
+      </w:pPr>
+      <w:r>
+        <w:rPr>
+          <w:color w:val="000000"/>
+          <w:sz w:val="28"/>
+          <w:szCs w:val="28"/>
+          <w:rtl/>
+        </w:rPr>
+        <w:t>طراح</w:t>
+      </w:r>
+      <w:r>
+        <w:rPr>
+          <w:color w:val="000000"/>
+          <w:sz w:val="28"/>
+          <w:szCs w:val="28"/>
+          <w:rtl/>
+        </w:rPr>
+        <w:t>ی</w:t>
+      </w:r>
+      <w:r>
+        <w:rPr>
+          <w:color w:val="000000"/>
+          <w:sz w:val="28"/>
+          <w:szCs w:val="28"/>
+        </w:rPr>
+        <w:t xml:space="preserve"> </w:t>
+      </w:r>
+      <w:r>
+        <w:rPr>
+          <w:color w:val="000000"/>
+          <w:sz w:val="28"/>
+          <w:szCs w:val="28"/>
+          <w:rtl/>
+        </w:rPr>
+        <w:t>و اجرا</w:t>
+      </w:r>
+      <w:r>
+        <w:rPr>
+          <w:color w:val="000000"/>
+          <w:sz w:val="28"/>
+          <w:szCs w:val="28"/>
+          <w:rtl/>
+        </w:rPr>
+        <w:t>ی</w:t>
+      </w:r>
+      <w:r>
+        <w:rPr>
+          <w:color w:val="000000"/>
+          <w:sz w:val="28"/>
+          <w:szCs w:val="28"/>
+          <w:rtl/>
+        </w:rPr>
+        <w:t xml:space="preserve"> </w:t>
+      </w:r>
+      <w:r>
+        <w:rPr>
+          <w:color w:val="000000"/>
+          <w:sz w:val="28"/>
+          <w:szCs w:val="28"/>
         </w:rPr>
         <w:t>wiring</w:t>
       </w:r>
       <w:r>
         <w:rPr>
           <w:color w:val="000000"/>
-          <w:sz w:val="24"/>
-          <w:szCs w:val="24"/>
-          <w:rtl/>
-        </w:rPr>
-        <w:t xml:space="preserve"> و اجراي جايگزيني ساعت هاي </w:t>
-      </w:r>
-      <w:r>
-        <w:rPr>
-          <w:color w:val="000000"/>
-          <w:sz w:val="24"/>
-          <w:szCs w:val="24"/>
+          <w:sz w:val="28"/>
+          <w:szCs w:val="28"/>
+          <w:rtl/>
+        </w:rPr>
+        <w:t xml:space="preserve"> </w:t>
+      </w:r>
+      <w:r>
+        <w:rPr>
+          <w:color w:val="000000"/>
+          <w:sz w:val="28"/>
+          <w:szCs w:val="28"/>
+          <w:rtl/>
+        </w:rPr>
+        <w:t>جا</w:t>
+      </w:r>
+      <w:r>
+        <w:rPr>
+          <w:color w:val="000000"/>
+          <w:sz w:val="28"/>
+          <w:szCs w:val="28"/>
+          <w:rtl/>
+        </w:rPr>
+        <w:t>ی</w:t>
+      </w:r>
+      <w:r>
+        <w:rPr>
+          <w:color w:val="000000"/>
+          <w:sz w:val="28"/>
+          <w:szCs w:val="28"/>
+          <w:rtl/>
+        </w:rPr>
+        <w:t>گز</w:t>
+      </w:r>
+      <w:r>
+        <w:rPr>
+          <w:color w:val="000000"/>
+          <w:sz w:val="28"/>
+          <w:szCs w:val="28"/>
+          <w:rtl/>
+        </w:rPr>
+        <w:t>ی</w:t>
+      </w:r>
+      <w:r>
+        <w:rPr>
+          <w:color w:val="000000"/>
+          <w:sz w:val="28"/>
+          <w:szCs w:val="28"/>
+          <w:rtl/>
+        </w:rPr>
+        <w:t>ن</w:t>
+      </w:r>
+      <w:r>
+        <w:rPr>
+          <w:color w:val="000000"/>
+          <w:sz w:val="28"/>
+          <w:szCs w:val="28"/>
+          <w:rtl/>
+        </w:rPr>
+        <w:t>ی</w:t>
+      </w:r>
+      <w:r>
+        <w:rPr>
+          <w:color w:val="000000"/>
+          <w:sz w:val="28"/>
+          <w:szCs w:val="28"/>
+          <w:rtl/>
+        </w:rPr>
+        <w:t xml:space="preserve"> ساعت ها</w:t>
+      </w:r>
+      <w:r>
+        <w:rPr>
+          <w:color w:val="000000"/>
+          <w:sz w:val="28"/>
+          <w:szCs w:val="28"/>
+          <w:rtl/>
+        </w:rPr>
+        <w:t>ی</w:t>
+      </w:r>
+      <w:r>
+        <w:rPr>
+          <w:color w:val="000000"/>
+          <w:sz w:val="28"/>
+          <w:szCs w:val="28"/>
+          <w:rtl/>
+        </w:rPr>
+        <w:t xml:space="preserve"> </w:t>
+      </w:r>
+      <w:r>
+        <w:rPr>
+          <w:color w:val="000000"/>
+          <w:sz w:val="28"/>
+          <w:szCs w:val="28"/>
         </w:rPr>
         <w:t>M800 Davtron</w:t>
       </w:r>
       <w:r>
         <w:rPr>
           <w:color w:val="000000"/>
-          <w:sz w:val="24"/>
-          <w:szCs w:val="24"/>
-          <w:rtl/>
-        </w:rPr>
-        <w:t xml:space="preserve"> روي هلي کوپترهاي </w:t>
-      </w:r>
-      <w:r>
-        <w:rPr>
-          <w:color w:val="000000"/>
-          <w:sz w:val="24"/>
-          <w:szCs w:val="24"/>
+          <w:sz w:val="28"/>
+          <w:szCs w:val="28"/>
+          <w:rtl/>
+        </w:rPr>
+        <w:t xml:space="preserve"> رو</w:t>
+      </w:r>
+      <w:r>
+        <w:rPr>
+          <w:color w:val="000000"/>
+          <w:sz w:val="28"/>
+          <w:szCs w:val="28"/>
+          <w:rtl/>
+        </w:rPr>
+        <w:t>ی</w:t>
+      </w:r>
+      <w:r>
+        <w:rPr>
+          <w:color w:val="000000"/>
+          <w:sz w:val="28"/>
+          <w:szCs w:val="28"/>
+          <w:rtl/>
+        </w:rPr>
+        <w:t xml:space="preserve"> هل</w:t>
+      </w:r>
+      <w:r>
+        <w:rPr>
+          <w:color w:val="000000"/>
+          <w:sz w:val="28"/>
+          <w:szCs w:val="28"/>
+          <w:rtl/>
+        </w:rPr>
+        <w:t>ی</w:t>
+      </w:r>
+      <w:r>
+        <w:rPr>
+          <w:color w:val="000000"/>
+          <w:sz w:val="28"/>
+          <w:szCs w:val="28"/>
+          <w:rtl/>
+        </w:rPr>
+        <w:t xml:space="preserve"> کوپترها</w:t>
+      </w:r>
+      <w:r>
+        <w:rPr>
+          <w:color w:val="000000"/>
+          <w:sz w:val="28"/>
+          <w:szCs w:val="28"/>
+          <w:rtl/>
+        </w:rPr>
+        <w:t>ی</w:t>
+      </w:r>
+      <w:r>
+        <w:rPr>
+          <w:color w:val="000000"/>
+          <w:sz w:val="28"/>
+          <w:szCs w:val="28"/>
+          <w:rtl/>
+        </w:rPr>
+        <w:t xml:space="preserve"> </w:t>
+      </w:r>
+      <w:r>
+        <w:rPr>
+          <w:color w:val="000000"/>
+          <w:sz w:val="28"/>
+          <w:szCs w:val="28"/>
         </w:rPr>
         <w:t>205, 209, 214, 212, 206, SH-3D</w:t>
       </w:r>
@@ -1849,16 +3279,16 @@
         <w:spacing w:after="0"/>
         <w:rPr>
           <w:color w:val="000000"/>
-          <w:sz w:val="24"/>
-          <w:szCs w:val="24"/>
+          <w:sz w:val="28"/>
+          <w:szCs w:val="28"/>
         </w:rPr>
       </w:pPr>
       <w:r>
         <w:rPr>
           <w:rFonts w:hint="cs"/>
           <w:color w:val="000000"/>
-          <w:sz w:val="24"/>
-          <w:szCs w:val="24"/>
+          <w:sz w:val="28"/>
+          <w:szCs w:val="28"/>
           <w:rtl/>
           <w:lang w:bidi="fa-IR"/>
         </w:rPr>
@@ -1867,8 +3297,8 @@
       <w:r>
         <w:rPr>
           <w:color w:val="000000"/>
-          <w:sz w:val="24"/>
-          <w:szCs w:val="24"/>
+          <w:sz w:val="28"/>
+          <w:szCs w:val="28"/>
           <w:lang w:bidi="fa-IR"/>
         </w:rPr>
         <w:t>Wiring</w:t>
@@ -1877,8 +3307,8 @@
         <w:rPr>
           <w:rFonts w:hint="cs"/>
           <w:color w:val="000000"/>
-          <w:sz w:val="24"/>
-          <w:szCs w:val="24"/>
+          <w:sz w:val="28"/>
+          <w:szCs w:val="28"/>
           <w:rtl/>
           <w:lang w:bidi="fa-IR"/>
         </w:rPr>
@@ -1887,8 +3317,8 @@
       <w:r>
         <w:rPr>
           <w:color w:val="000000"/>
-          <w:sz w:val="24"/>
-          <w:szCs w:val="24"/>
+          <w:sz w:val="28"/>
+          <w:szCs w:val="28"/>
           <w:lang w:bidi="fa-IR"/>
         </w:rPr>
         <w:t>Instrument Panel</w:t>
@@ -1897,8 +3327,8 @@
         <w:rPr>
           <w:rFonts w:hint="cs"/>
           <w:color w:val="000000"/>
-          <w:sz w:val="24"/>
-          <w:szCs w:val="24"/>
+          <w:sz w:val="28"/>
+          <w:szCs w:val="28"/>
           <w:rtl/>
           <w:lang w:bidi="fa-IR"/>
         </w:rPr>
@@ -1907,8 +3337,8 @@
       <w:r>
         <w:rPr>
           <w:color w:val="000000"/>
-          <w:sz w:val="24"/>
-          <w:szCs w:val="24"/>
+          <w:sz w:val="28"/>
+          <w:szCs w:val="28"/>
           <w:lang w:bidi="fa-IR"/>
         </w:rPr>
         <w:t>SH-3D</w:t>
@@ -1917,12 +3347,12 @@
         <w:rPr>
           <w:rFonts w:hint="cs"/>
           <w:color w:val="000000"/>
-          <w:sz w:val="24"/>
-          <w:szCs w:val="24"/>
+          <w:sz w:val="28"/>
+          <w:szCs w:val="28"/>
           <w:rtl/>
           <w:lang w:bidi="fa-IR"/>
         </w:rPr>
-        <w:t xml:space="preserve"> نیروی دریایی</w:t>
+        <w:t xml:space="preserve"> </w:t>
       </w:r>
     </w:p>
     <w:p>
@@ -1942,16 +3372,16 @@
         <w:spacing w:after="0"/>
         <w:rPr>
           <w:color w:val="000000"/>
-          <w:sz w:val="24"/>
-          <w:szCs w:val="24"/>
+          <w:sz w:val="28"/>
+          <w:szCs w:val="28"/>
         </w:rPr>
       </w:pPr>
       <w:r>
         <w:rPr>
           <w:rFonts w:hint="cs"/>
           <w:color w:val="000000"/>
-          <w:sz w:val="24"/>
-          <w:szCs w:val="24"/>
+          <w:sz w:val="28"/>
+          <w:szCs w:val="28"/>
           <w:rtl/>
         </w:rPr>
         <w:t xml:space="preserve">مستندسازی و اجرای استانداردهای </w:t>
@@ -1960,8 +3390,8 @@
         <w:rPr>
           <w:rFonts w:hint="cs"/>
           <w:color w:val="000000"/>
-          <w:sz w:val="24"/>
-          <w:szCs w:val="24"/>
+          <w:sz w:val="28"/>
+          <w:szCs w:val="28"/>
           <w:rtl/>
           <w:lang w:bidi="fa-IR"/>
         </w:rPr>
@@ -1985,20 +3415,62 @@
         <w:spacing w:after="0"/>
         <w:rPr>
           <w:color w:val="000000"/>
-          <w:sz w:val="24"/>
-          <w:szCs w:val="24"/>
+          <w:sz w:val="28"/>
+          <w:szCs w:val="28"/>
         </w:rPr>
       </w:pPr>
       <w:r>
         <w:rPr>
           <w:rFonts w:hint="cs"/>
           <w:color w:val="000000"/>
-          <w:sz w:val="24"/>
-          <w:szCs w:val="24"/>
+          <w:sz w:val="28"/>
+          <w:szCs w:val="28"/>
           <w:rtl/>
           <w:lang w:bidi="fa-IR"/>
         </w:rPr>
-        <w:t>صدور دستور العمل های مهندسی برای رفع ایرادات هلی کوپتری</w:t>
+        <w:t xml:space="preserve">صدور دستور العمل های مهندسی </w:t>
+      </w:r>
+      <w:r>
+        <w:rPr>
+          <w:rFonts w:hint="cs"/>
+          <w:color w:val="000000"/>
+          <w:sz w:val="28"/>
+          <w:szCs w:val="28"/>
+          <w:rtl/>
+          <w:lang w:bidi="fa-IR"/>
+        </w:rPr>
+        <w:t xml:space="preserve">( </w:t>
+      </w:r>
+      <w:r>
+        <w:rPr>
+          <w:color w:val="000000"/>
+          <w:sz w:val="28"/>
+          <w:szCs w:val="28"/>
+          <w:lang w:bidi="fa-IR"/>
+        </w:rPr>
+        <w:t>EO , SAR</w:t>
+      </w:r>
+      <w:r>
+        <w:rPr>
+          <w:rFonts w:hint="cs"/>
+          <w:color w:val="000000"/>
+          <w:sz w:val="28"/>
+          <w:szCs w:val="28"/>
+          <w:rtl/>
+          <w:lang w:bidi="fa-IR"/>
+        </w:rPr>
+        <w:t xml:space="preserve"> ) </w:t>
+      </w:r>
+      <w:r>
+        <w:rPr>
+          <w:rFonts w:hint="cs"/>
+          <w:color w:val="000000"/>
+          <w:sz w:val="28"/>
+          <w:szCs w:val="28"/>
+          <w:rtl/>
+          <w:lang w:bidi="fa-IR"/>
+        </w:rPr>
+        <w:t>برای رفع ایرادات هلی کوپتری</w:t>
       </w:r>
     </w:p>
     <w:p>
@@ -2018,16 +3490,16 @@
         <w:spacing w:after="0"/>
         <w:rPr>
           <w:color w:val="000000"/>
-          <w:sz w:val="24"/>
-          <w:szCs w:val="24"/>
+          <w:sz w:val="28"/>
+          <w:szCs w:val="28"/>
         </w:rPr>
       </w:pPr>
       <w:r>
         <w:rPr>
           <w:rFonts w:hint="cs"/>
           <w:color w:val="000000"/>
-          <w:sz w:val="24"/>
-          <w:szCs w:val="24"/>
+          <w:sz w:val="28"/>
+          <w:szCs w:val="28"/>
           <w:rtl/>
           <w:lang w:bidi="fa-IR"/>
         </w:rPr>
@@ -2051,35 +3523,71 @@
         <w:spacing w:after="0"/>
         <w:rPr>
           <w:color w:val="000000"/>
-          <w:sz w:val="24"/>
-          <w:szCs w:val="24"/>
-        </w:rPr>
-      </w:pPr>
-      <w:r>
-        <w:rPr>
-          <w:color w:val="000000"/>
-          <w:sz w:val="24"/>
-          <w:szCs w:val="24"/>
-          <w:rtl/>
-        </w:rPr>
-        <w:t xml:space="preserve">طراحي برد </w:t>
-      </w:r>
-      <w:r>
-        <w:rPr>
-          <w:color w:val="000000"/>
-          <w:sz w:val="24"/>
-          <w:szCs w:val="24"/>
+          <w:sz w:val="28"/>
+          <w:szCs w:val="28"/>
+        </w:rPr>
+      </w:pPr>
+      <w:r>
+        <w:rPr>
+          <w:color w:val="000000"/>
+          <w:sz w:val="28"/>
+          <w:szCs w:val="28"/>
+          <w:rtl/>
+        </w:rPr>
+        <w:t>طراح</w:t>
+      </w:r>
+      <w:r>
+        <w:rPr>
+          <w:color w:val="000000"/>
+          <w:sz w:val="28"/>
+          <w:szCs w:val="28"/>
+          <w:rtl/>
+        </w:rPr>
+        <w:t>ی</w:t>
+      </w:r>
+      <w:r>
+        <w:rPr>
+          <w:color w:val="000000"/>
+          <w:sz w:val="28"/>
+          <w:szCs w:val="28"/>
+          <w:rtl/>
+        </w:rPr>
+        <w:t xml:space="preserve"> برد </w:t>
+      </w:r>
+      <w:r>
+        <w:rPr>
+          <w:color w:val="000000"/>
+          <w:sz w:val="28"/>
+          <w:szCs w:val="28"/>
         </w:rPr>
         <w:t>Fuel Probe</w:t>
       </w:r>
       <w:r>
         <w:rPr>
           <w:color w:val="000000"/>
-          <w:sz w:val="24"/>
-          <w:szCs w:val="24"/>
-          <w:rtl/>
-        </w:rPr>
-        <w:t xml:space="preserve"> هلي کوپتر صبا 248</w:t>
+          <w:sz w:val="28"/>
+          <w:szCs w:val="28"/>
+          <w:rtl/>
+        </w:rPr>
+        <w:t xml:space="preserve"> هل</w:t>
+      </w:r>
+      <w:r>
+        <w:rPr>
+          <w:color w:val="000000"/>
+          <w:sz w:val="28"/>
+          <w:szCs w:val="28"/>
+          <w:rtl/>
+        </w:rPr>
+        <w:t>ی</w:t>
+      </w:r>
+      <w:r>
+        <w:rPr>
+          <w:color w:val="000000"/>
+          <w:sz w:val="28"/>
+          <w:szCs w:val="28"/>
+          <w:rtl/>
+        </w:rPr>
+        <w:t xml:space="preserve"> کوپتر صبا 248</w:t>
       </w:r>
     </w:p>
     <w:p>
@@ -2099,24 +3607,78 @@
         <w:spacing w:after="0"/>
         <w:rPr>
           <w:color w:val="000000"/>
-          <w:sz w:val="24"/>
-          <w:szCs w:val="24"/>
-        </w:rPr>
-      </w:pPr>
-      <w:r>
-        <w:rPr>
-          <w:color w:val="000000"/>
-          <w:sz w:val="24"/>
-          <w:szCs w:val="24"/>
-          <w:rtl/>
-        </w:rPr>
-        <w:t xml:space="preserve">طراحي برد و برنامه نويسي تستر </w:t>
-      </w:r>
-      <w:r>
-        <w:rPr>
-          <w:color w:val="000000"/>
-          <w:sz w:val="24"/>
-          <w:szCs w:val="24"/>
+          <w:sz w:val="28"/>
+          <w:szCs w:val="28"/>
+        </w:rPr>
+      </w:pPr>
+      <w:r>
+        <w:rPr>
+          <w:color w:val="000000"/>
+          <w:sz w:val="28"/>
+          <w:szCs w:val="28"/>
+          <w:rtl/>
+        </w:rPr>
+        <w:t>طراح</w:t>
+      </w:r>
+      <w:r>
+        <w:rPr>
+          <w:color w:val="000000"/>
+          <w:sz w:val="28"/>
+          <w:szCs w:val="28"/>
+          <w:rtl/>
+        </w:rPr>
+        <w:t>ی</w:t>
+      </w:r>
+      <w:r>
+        <w:rPr>
+          <w:color w:val="000000"/>
+          <w:sz w:val="28"/>
+          <w:szCs w:val="28"/>
+          <w:rtl/>
+        </w:rPr>
+        <w:t xml:space="preserve"> برد و برنامه نو</w:t>
+      </w:r>
+      <w:r>
+        <w:rPr>
+          <w:color w:val="000000"/>
+          <w:sz w:val="28"/>
+          <w:szCs w:val="28"/>
+          <w:rtl/>
+        </w:rPr>
+        <w:t>ی</w:t>
+      </w:r>
+      <w:r>
+        <w:rPr>
+          <w:color w:val="000000"/>
+          <w:sz w:val="28"/>
+          <w:szCs w:val="28"/>
+          <w:rtl/>
+        </w:rPr>
+        <w:t>س</w:t>
+      </w:r>
+      <w:r>
+        <w:rPr>
+          <w:color w:val="000000"/>
+          <w:sz w:val="28"/>
+          <w:szCs w:val="28"/>
+          <w:rtl/>
+        </w:rPr>
+        <w:t>ی</w:t>
+      </w:r>
+      <w:r>
+        <w:rPr>
+          <w:color w:val="000000"/>
+          <w:sz w:val="28"/>
+          <w:szCs w:val="28"/>
+          <w:rtl/>
+        </w:rPr>
+        <w:t xml:space="preserve"> تستر </w:t>
+      </w:r>
+      <w:r>
+        <w:rPr>
+          <w:color w:val="000000"/>
+          <w:sz w:val="28"/>
+          <w:szCs w:val="28"/>
         </w:rPr>
         <w:t>Attitude Ind.</w:t>
       </w:r>
@@ -2138,16 +3700,16 @@
         <w:spacing w:after="0"/>
         <w:rPr>
           <w:color w:val="000000"/>
-          <w:sz w:val="24"/>
-          <w:szCs w:val="24"/>
+          <w:sz w:val="28"/>
+          <w:szCs w:val="28"/>
         </w:rPr>
       </w:pPr>
       <w:r>
         <w:rPr>
           <w:rFonts w:hint="cs"/>
           <w:color w:val="000000"/>
-          <w:sz w:val="24"/>
-          <w:szCs w:val="24"/>
+          <w:sz w:val="28"/>
+          <w:szCs w:val="28"/>
           <w:rtl/>
           <w:lang w:bidi="fa-IR"/>
         </w:rPr>
@@ -2156,8 +3718,8 @@
       <w:r>
         <w:rPr>
           <w:color w:val="000000"/>
-          <w:sz w:val="24"/>
-          <w:szCs w:val="24"/>
+          <w:sz w:val="28"/>
+          <w:szCs w:val="28"/>
           <w:lang w:bidi="fa-IR"/>
         </w:rPr>
         <w:t>Gyro</w:t>
@@ -2166,8 +3728,8 @@
         <w:rPr>
           <w:rFonts w:hint="cs"/>
           <w:color w:val="000000"/>
-          <w:sz w:val="24"/>
-          <w:szCs w:val="24"/>
+          <w:sz w:val="28"/>
+          <w:szCs w:val="28"/>
           <w:rtl/>
           <w:lang w:bidi="fa-IR"/>
         </w:rPr>
@@ -2191,16 +3753,16 @@
         <w:spacing w:after="0"/>
         <w:rPr>
           <w:color w:val="000000"/>
-          <w:sz w:val="24"/>
-          <w:szCs w:val="24"/>
+          <w:sz w:val="28"/>
+          <w:szCs w:val="28"/>
         </w:rPr>
       </w:pPr>
       <w:r>
         <w:rPr>
           <w:rFonts w:hint="cs"/>
           <w:color w:val="000000"/>
-          <w:sz w:val="24"/>
-          <w:szCs w:val="24"/>
+          <w:sz w:val="28"/>
+          <w:szCs w:val="28"/>
           <w:rtl/>
         </w:rPr>
         <w:t xml:space="preserve">طراحی و ساخت دستگاه مورد نیاز برای تعمیر </w:t>
@@ -2208,8 +3770,8 @@
       <w:r>
         <w:rPr>
           <w:color w:val="000000"/>
-          <w:sz w:val="24"/>
-          <w:szCs w:val="24"/>
+          <w:sz w:val="28"/>
+          <w:szCs w:val="28"/>
         </w:rPr>
         <w:t>Flux valve</w:t>
       </w:r>
@@ -2217,8 +3779,8 @@
         <w:rPr>
           <w:rFonts w:hint="cs"/>
           <w:color w:val="000000"/>
-          <w:sz w:val="24"/>
-          <w:szCs w:val="24"/>
+          <w:sz w:val="28"/>
+          <w:szCs w:val="28"/>
           <w:rtl/>
           <w:lang w:bidi="fa-IR"/>
         </w:rPr>
@@ -2242,16 +3804,16 @@
         <w:spacing w:after="0"/>
         <w:rPr>
           <w:color w:val="000000"/>
-          <w:sz w:val="24"/>
-          <w:szCs w:val="24"/>
+          <w:sz w:val="28"/>
+          <w:szCs w:val="28"/>
         </w:rPr>
       </w:pPr>
       <w:r>
         <w:rPr>
           <w:rFonts w:hint="cs"/>
           <w:color w:val="000000"/>
-          <w:sz w:val="24"/>
-          <w:szCs w:val="24"/>
+          <w:sz w:val="28"/>
+          <w:szCs w:val="28"/>
           <w:rtl/>
         </w:rPr>
         <w:t xml:space="preserve">اشنایی با تعمیرات نشانده های </w:t>
@@ -2260,8 +3822,8 @@
         <w:rPr>
           <w:rFonts w:hint="cs"/>
           <w:color w:val="000000"/>
-          <w:sz w:val="24"/>
-          <w:szCs w:val="24"/>
+          <w:sz w:val="28"/>
+          <w:szCs w:val="28"/>
           <w:rtl/>
           <w:lang w:bidi="fa-IR"/>
         </w:rPr>
@@ -2271,8 +3833,8 @@
         <w:rPr>
           <w:rFonts w:hint="cs"/>
           <w:color w:val="000000"/>
-          <w:sz w:val="24"/>
-          <w:szCs w:val="24"/>
+          <w:sz w:val="28"/>
+          <w:szCs w:val="28"/>
           <w:rtl/>
         </w:rPr>
         <w:t>مکانیکی هلی کوپتر از جمله</w:t>
@@ -2280,16 +3842,16 @@
       <w:r>
         <w:rPr>
           <w:color w:val="000000"/>
-          <w:sz w:val="24"/>
-          <w:szCs w:val="24"/>
+          <w:sz w:val="28"/>
+          <w:szCs w:val="28"/>
         </w:rPr>
         <w:t>Attitude Ind., Clock, Radar Alt. Ind.</w:t>
       </w:r>
       <w:r>
         <w:rPr>
           <w:color w:val="000000"/>
-          <w:sz w:val="24"/>
-          <w:szCs w:val="24"/>
+          <w:sz w:val="28"/>
+          <w:szCs w:val="28"/>
         </w:rPr>
         <w:t xml:space="preserve">, </w:t>
       </w:r>
@@ -2297,18 +3859,26 @@
         <w:rPr>
           <w:rFonts w:hint="cs"/>
           <w:color w:val="000000"/>
-          <w:sz w:val="24"/>
-          <w:szCs w:val="24"/>
+          <w:sz w:val="28"/>
+          <w:szCs w:val="28"/>
         </w:rPr>
         <w:t>Compass</w:t>
       </w:r>
       <w:r>
         <w:rPr>
           <w:color w:val="000000"/>
-          <w:sz w:val="24"/>
-          <w:szCs w:val="24"/>
+          <w:sz w:val="28"/>
+          <w:szCs w:val="28"/>
         </w:rPr>
         <w:t xml:space="preserve">, VS Ind., </w:t>
+      </w:r>
+      <w:r>
+        <w:rPr>
+          <w:color w:val="000000"/>
+          <w:sz w:val="28"/>
+          <w:szCs w:val="28"/>
+        </w:rPr>
+        <w:t>AHRS</w:t>
       </w:r>
     </w:p>
     <w:p>
@@ -2328,16 +3898,16 @@
         <w:spacing w:after="0"/>
         <w:rPr>
           <w:color w:val="000000"/>
-          <w:sz w:val="24"/>
-          <w:szCs w:val="24"/>
+          <w:sz w:val="28"/>
+          <w:szCs w:val="28"/>
         </w:rPr>
       </w:pPr>
       <w:r>
         <w:rPr>
           <w:rFonts w:hint="cs"/>
           <w:color w:val="000000"/>
-          <w:sz w:val="24"/>
-          <w:szCs w:val="24"/>
+          <w:sz w:val="28"/>
+          <w:szCs w:val="28"/>
           <w:rtl/>
         </w:rPr>
         <w:t>دارای</w:t>
@@ -2345,8 +3915,8 @@
       <w:r>
         <w:rPr>
           <w:color w:val="000000"/>
-          <w:sz w:val="24"/>
-          <w:szCs w:val="24"/>
+          <w:sz w:val="28"/>
+          <w:szCs w:val="28"/>
         </w:rPr>
         <w:t xml:space="preserve">Log Book </w:t>
       </w:r>
@@ -2354,8 +3924,8 @@
         <w:rPr>
           <w:rFonts w:hint="cs"/>
           <w:color w:val="000000"/>
-          <w:sz w:val="24"/>
-          <w:szCs w:val="24"/>
+          <w:sz w:val="28"/>
+          <w:szCs w:val="28"/>
           <w:rtl/>
           <w:lang w:bidi="fa-IR"/>
         </w:rPr>
@@ -2377,46 +3947,6 @@
           <w:color w:val="000000"/>
           <w:sz w:val="24"/>
           <w:szCs w:val="24"/>
-        </w:rPr>
-      </w:pPr>
-    </w:p>
-    <w:p>
-      <w:pPr>
-        <w:bidi/>
-        <w:rPr>
-          <w:sz w:val="24"/>
-          <w:szCs w:val="24"/>
-          <w:rtl/>
-        </w:rPr>
-      </w:pPr>
-    </w:p>
-    <w:p>
-      <w:pPr>
-        <w:bidi/>
-        <w:rPr>
-          <w:sz w:val="24"/>
-          <w:szCs w:val="24"/>
-          <w:rtl/>
-        </w:rPr>
-      </w:pPr>
-    </w:p>
-    <w:p>
-      <w:pPr>
-        <w:bidi/>
-        <w:rPr>
-          <w:sz w:val="24"/>
-          <w:szCs w:val="24"/>
-          <w:rtl/>
-        </w:rPr>
-      </w:pPr>
-    </w:p>
-    <w:p>
-      <w:pPr>
-        <w:bidi/>
-        <w:rPr>
-          <w:sz w:val="24"/>
-          <w:szCs w:val="24"/>
-          <w:rtl/>
         </w:rPr>
       </w:pPr>
     </w:p>
@@ -2500,7 +4030,7 @@
 </file>
 
 <file path=word/numbering.xml><?xml version="1.0" encoding="utf-8"?>
-<w:numbering xmlns:wpc="http://schemas.microsoft.com/office/word/2010/wordprocessingCanvas" xmlns:cx="http://schemas.microsoft.com/office/drawing/2014/chartex" xmlns:cx1="http://schemas.microsoft.com/office/drawing/2015/9/8/chartex" xmlns:cx2="http://schemas.microsoft.com/office/drawing/2015/10/21/chartex" xmlns:cx3="http://schemas.microsoft.com/office/drawing/2016/5/9/chartex" xmlns:cx4="http://schemas.microsoft.com/office/drawing/2016/5/10/chartex" xmlns:cx5="http://schemas.microsoft.com/office/drawing/2016/5/11/chartex" xmlns:cx6="http://schemas.microsoft.com/office/drawing/2016/5/12/chartex" xmlns:cx7="http://schemas.microsoft.com/office/drawing/2016/5/13/chartex" xmlns:cx8="http://schemas.microsoft.com/office/drawing/2016/5/14/chartex" xmlns:mc="http://schemas.openxmlformats.org/markup-compatibility/2006" xmlns:aink="http://schemas.microsoft.com/office/drawing/2016/ink" xmlns:am3d="http://schemas.microsoft.com/office/drawing/2017/model3d" xmlns:o="urn:schemas-microsoft-com:office:office" xmlns:oel="http://schemas.microsoft.com/office/2019/extlst" xmlns:r="http://schemas.openxmlformats.org/officeDocument/2006/relationships" xmlns:m="http://schemas.openxmlformats.org/officeDocument/2006/math" xmlns:v="urn:schemas-microsoft-com:vml" xmlns:wp14="http://schemas.microsoft.com/office/word/2010/wordprocessingDrawing" xmlns:wp="http://schemas.openxmlformats.org/drawingml/2006/wordprocessingDrawing" xmlns:w10="urn:schemas-microsoft-com:office:word" xmlns:w="http://schemas.openxmlformats.org/wordprocessingml/2006/main" xmlns:w14="http://schemas.microsoft.com/office/word/2010/wordml" xmlns:w15="http://schemas.microsoft.com/office/word/2012/wordml" xmlns:w16cex="http://schemas.microsoft.com/office/word/2018/wordml/cex" xmlns:w16cid="http://schemas.microsoft.com/office/word/2016/wordml/cid" xmlns:w16="http://schemas.microsoft.com/office/word/2018/wordml" xmlns:w16du="http://schemas.microsoft.com/office/word/2023/wordml/word16du" xmlns:w16sdtdh="http://schemas.microsoft.com/office/word/2020/wordml/sdtdatahash" xmlns:w16se="http://schemas.microsoft.com/office/word/2015/wordml/symex" xmlns:wpg="http://schemas.microsoft.com/office/word/2010/wordprocessingGroup" xmlns:wpi="http://schemas.microsoft.com/office/word/2010/wordprocessingInk" xmlns:wne="http://schemas.microsoft.com/office/word/2006/wordml" xmlns:wps="http://schemas.microsoft.com/office/word/2010/wordprocessingShape" mc:Ignorable="w14 w15 w16se w16cid w16 w16cex w16sdtdh w16du wp14">
+<w:numbering xmlns:wpc="http://schemas.microsoft.com/office/word/2010/wordprocessingCanvas" xmlns:cx="http://schemas.microsoft.com/office/drawing/2014/chartex" xmlns:cx1="http://schemas.microsoft.com/office/drawing/2015/9/8/chartex" xmlns:cx2="http://schemas.microsoft.com/office/drawing/2015/10/21/chartex" xmlns:cx3="http://schemas.microsoft.com/office/drawing/2016/5/9/chartex" xmlns:cx4="http://schemas.microsoft.com/office/drawing/2016/5/10/chartex" xmlns:cx5="http://schemas.microsoft.com/office/drawing/2016/5/11/chartex" xmlns:cx6="http://schemas.microsoft.com/office/drawing/2016/5/12/chartex" xmlns:cx7="http://schemas.microsoft.com/office/drawing/2016/5/13/chartex" xmlns:cx8="http://schemas.microsoft.com/office/drawing/2016/5/14/chartex" xmlns:mc="http://schemas.openxmlformats.org/markup-compatibility/2006" xmlns:aink="http://schemas.microsoft.com/office/drawing/2016/ink" xmlns:am3d="http://schemas.microsoft.com/office/drawing/2017/model3d" xmlns:o="urn:schemas-microsoft-com:office:office" xmlns:oel="http://schemas.microsoft.com/office/2019/extlst" xmlns:r="http://schemas.openxmlformats.org/officeDocument/2006/relationships" xmlns:m="http://schemas.openxmlformats.org/officeDocument/2006/math" xmlns:v="urn:schemas-microsoft-com:vml" xmlns:wp14="http://schemas.microsoft.com/office/word/2010/wordprocessingDrawing" xmlns:wp="http://schemas.openxmlformats.org/drawingml/2006/wordprocessingDrawing" xmlns:w10="urn:schemas-microsoft-com:office:word" xmlns:w="http://schemas.openxmlformats.org/wordprocessingml/2006/main" xmlns:w14="http://schemas.microsoft.com/office/word/2010/wordml" xmlns:w15="http://schemas.microsoft.com/office/word/2012/wordml" xmlns:w16cex="http://schemas.microsoft.com/office/word/2018/wordml/cex" xmlns:w16cid="http://schemas.microsoft.com/office/word/2016/wordml/cid" xmlns:w16="http://schemas.microsoft.com/office/word/2018/wordml" xmlns:w16du="http://schemas.microsoft.com/office/word/2023/wordml/word16du" xmlns:w16sdtdh="http://schemas.microsoft.com/office/word/2020/wordml/sdtdatahash" xmlns:w16se="http://schemas.microsoft.com/office/word/2015/wordml/symex" xmlns:wpg="http://schemas.microsoft.com/office/word/2010/wordprocessingGroup" xmlns:wpi="http://schemas.microsoft.com/office/word/2010/wordprocessingInk" xmlns:wne="http://schemas.microsoft.com/office/word/2006/wordml" xmlns:wps="http://schemas.microsoft.com/office/word/2010/wordprocessingShape" mc:Ignorable="w14 w15 w16se w16cid w16 w16cex w16sdtdh wp14">
   <w:abstractNum w:abstractNumId="0" w15:restartNumberingAfterBreak="0">
     <w:nsid w:val="08781F54"/>
     <w:multiLevelType w:val="hybridMultilevel"/>
@@ -2514,7 +4044,7 @@
         <w:ind w:left="720" w:hanging="360"/>
       </w:pPr>
       <w:rPr>
-        <w:rFonts w:ascii="Wingdings" w:hAnsi="Wingdings" w:hint="default"/>
+        <w:rFonts w:ascii="WingDings" w:hAnsi="WingDings" w:hint="default"/>
       </w:rPr>
     </w:lvl>
     <w:lvl w:ilvl="1" w:tplc="04090003" w:tentative="1">
@@ -2538,7 +4068,7 @@
         <w:ind w:left="2160" w:hanging="360"/>
       </w:pPr>
       <w:rPr>
-        <w:rFonts w:ascii="Wingdings" w:hAnsi="Wingdings" w:hint="default"/>
+        <w:rFonts w:ascii="WingDings" w:hAnsi="WingDings" w:hint="default"/>
       </w:rPr>
     </w:lvl>
     <w:lvl w:ilvl="3" w:tplc="04090001" w:tentative="1">
@@ -2574,7 +4104,7 @@
         <w:ind w:left="4320" w:hanging="360"/>
       </w:pPr>
       <w:rPr>
-        <w:rFonts w:ascii="Wingdings" w:hAnsi="Wingdings" w:hint="default"/>
+        <w:rFonts w:ascii="WingDings" w:hAnsi="WingDings" w:hint="default"/>
       </w:rPr>
     </w:lvl>
     <w:lvl w:ilvl="6" w:tplc="04090001" w:tentative="1">
@@ -2610,7 +4140,7 @@
         <w:ind w:left="6480" w:hanging="360"/>
       </w:pPr>
       <w:rPr>
-        <w:rFonts w:ascii="Wingdings" w:hAnsi="Wingdings" w:hint="default"/>
+        <w:rFonts w:ascii="WingDings" w:hAnsi="WingDings" w:hint="default"/>
       </w:rPr>
     </w:lvl>
   </w:abstractNum>
@@ -2877,7 +4407,7 @@
         <w:ind w:left="2160" w:hanging="360"/>
       </w:pPr>
       <w:rPr>
-        <w:rFonts w:ascii="Wingdings" w:hAnsi="Wingdings" w:hint="default"/>
+        <w:rFonts w:ascii="WingDings" w:hAnsi="WingDings" w:hint="default"/>
       </w:rPr>
     </w:lvl>
     <w:lvl w:ilvl="3" w:tplc="04090001" w:tentative="1">
@@ -2913,7 +4443,7 @@
         <w:ind w:left="4320" w:hanging="360"/>
       </w:pPr>
       <w:rPr>
-        <w:rFonts w:ascii="Wingdings" w:hAnsi="Wingdings" w:hint="default"/>
+        <w:rFonts w:ascii="WingDings" w:hAnsi="WingDings" w:hint="default"/>
       </w:rPr>
     </w:lvl>
     <w:lvl w:ilvl="6" w:tplc="04090001" w:tentative="1">
@@ -2949,7 +4479,7 @@
         <w:ind w:left="6480" w:hanging="360"/>
       </w:pPr>
       <w:rPr>
-        <w:rFonts w:ascii="Wingdings" w:hAnsi="Wingdings" w:hint="default"/>
+        <w:rFonts w:ascii="WingDings" w:hAnsi="WingDings" w:hint="default"/>
       </w:rPr>
     </w:lvl>
   </w:abstractNum>
@@ -2990,7 +4520,7 @@
         <w:ind w:left="2160" w:hanging="360"/>
       </w:pPr>
       <w:rPr>
-        <w:rFonts w:ascii="Wingdings" w:hAnsi="Wingdings" w:hint="default"/>
+        <w:rFonts w:ascii="WingDings" w:hAnsi="WingDings" w:hint="default"/>
       </w:rPr>
     </w:lvl>
     <w:lvl w:ilvl="3" w:tplc="04090001" w:tentative="1">
@@ -3026,7 +4556,7 @@
         <w:ind w:left="4320" w:hanging="360"/>
       </w:pPr>
       <w:rPr>
-        <w:rFonts w:ascii="Wingdings" w:hAnsi="Wingdings" w:hint="default"/>
+        <w:rFonts w:ascii="WingDings" w:hAnsi="WingDings" w:hint="default"/>
       </w:rPr>
     </w:lvl>
     <w:lvl w:ilvl="6" w:tplc="04090001" w:tentative="1">
@@ -3062,7 +4592,7 @@
         <w:ind w:left="6480" w:hanging="360"/>
       </w:pPr>
       <w:rPr>
-        <w:rFonts w:ascii="Wingdings" w:hAnsi="Wingdings" w:hint="default"/>
+        <w:rFonts w:ascii="WingDings" w:hAnsi="WingDings" w:hint="default"/>
       </w:rPr>
     </w:lvl>
   </w:abstractNum>
@@ -3305,7 +4835,7 @@
         <w:ind w:left="720" w:hanging="360"/>
       </w:pPr>
       <w:rPr>
-        <w:rFonts w:ascii="Wingdings" w:hAnsi="Wingdings" w:hint="default"/>
+        <w:rFonts w:ascii="WingDings" w:hAnsi="WingDings" w:hint="default"/>
       </w:rPr>
     </w:lvl>
     <w:lvl w:ilvl="1" w:tplc="04090003" w:tentative="1">
@@ -3329,7 +4859,7 @@
         <w:ind w:left="2160" w:hanging="360"/>
       </w:pPr>
       <w:rPr>
-        <w:rFonts w:ascii="Wingdings" w:hAnsi="Wingdings" w:hint="default"/>
+        <w:rFonts w:ascii="WingDings" w:hAnsi="WingDings" w:hint="default"/>
       </w:rPr>
     </w:lvl>
     <w:lvl w:ilvl="3" w:tplc="04090001" w:tentative="1">
@@ -3365,7 +4895,7 @@
         <w:ind w:left="4320" w:hanging="360"/>
       </w:pPr>
       <w:rPr>
-        <w:rFonts w:ascii="Wingdings" w:hAnsi="Wingdings" w:hint="default"/>
+        <w:rFonts w:ascii="WingDings" w:hAnsi="WingDings" w:hint="default"/>
       </w:rPr>
     </w:lvl>
     <w:lvl w:ilvl="6" w:tplc="04090001" w:tentative="1">
@@ -3401,7 +4931,7 @@
         <w:ind w:left="6480" w:hanging="360"/>
       </w:pPr>
       <w:rPr>
-        <w:rFonts w:ascii="Wingdings" w:hAnsi="Wingdings" w:hint="default"/>
+        <w:rFonts w:ascii="WingDings" w:hAnsi="WingDings" w:hint="default"/>
       </w:rPr>
     </w:lvl>
   </w:abstractNum>
@@ -3433,7 +4963,7 @@
 </file>
 
 <file path=word/styles.xml><?xml version="1.0" encoding="utf-8"?>
-<w:styles xmlns:mc="http://schemas.openxmlformats.org/markup-compatibility/2006" xmlns:r="http://schemas.openxmlformats.org/officeDocument/2006/relationships" xmlns:w="http://schemas.openxmlformats.org/wordprocessingml/2006/main" xmlns:w14="http://schemas.microsoft.com/office/word/2010/wordml" xmlns:w15="http://schemas.microsoft.com/office/word/2012/wordml" xmlns:w16cex="http://schemas.microsoft.com/office/word/2018/wordml/cex" xmlns:w16cid="http://schemas.microsoft.com/office/word/2016/wordml/cid" xmlns:w16="http://schemas.microsoft.com/office/word/2018/wordml" xmlns:w16du="http://schemas.microsoft.com/office/word/2023/wordml/word16du" xmlns:w16sdtdh="http://schemas.microsoft.com/office/word/2020/wordml/sdtdatahash" xmlns:w16se="http://schemas.microsoft.com/office/word/2015/wordml/symex" mc:Ignorable="w14 w15 w16se w16cid w16 w16cex w16sdtdh w16du">
+<w:styles xmlns:mc="http://schemas.openxmlformats.org/markup-compatibility/2006" xmlns:r="http://schemas.openxmlformats.org/officeDocument/2006/relationships" xmlns:w="http://schemas.openxmlformats.org/wordprocessingml/2006/main" xmlns:w14="http://schemas.microsoft.com/office/word/2010/wordml" xmlns:w15="http://schemas.microsoft.com/office/word/2012/wordml" xmlns:w16cex="http://schemas.microsoft.com/office/word/2018/wordml/cex" xmlns:w16cid="http://schemas.microsoft.com/office/word/2016/wordml/cid" xmlns:w16="http://schemas.microsoft.com/office/word/2018/wordml" xmlns:w16sdtdh="http://schemas.microsoft.com/office/word/2020/wordml/sdtdatahash" xmlns:w16se="http://schemas.microsoft.com/office/word/2015/wordml/symex" mc:Ignorable="w14 w15 w16se w16cid w16 w16cex w16sdtdh">
   <w:docDefaults>
     <w:rPrDefault>
       <w:rPr>

</xml_diff>